<commit_message>
small changes, report done
</commit_message>
<xml_diff>
--- a/CS303/Lab6/CS303 Lab 6 - Report.docx
+++ b/CS303/Lab6/CS303 Lab 6 - Report.docx
@@ -159,15 +159,206 @@
       <w:pPr>
         <w:rPr>
           <w:rFonts w:ascii="Times New Roman" w:hAnsi="Times New Roman" w:cs="Times New Roman"/>
+          <w:sz w:val="24"/>
+          <w:szCs w:val="24"/>
+        </w:rPr>
+      </w:pPr>
+      <w:r>
+        <w:rPr>
+          <w:rFonts w:ascii="Times New Roman" w:hAnsi="Times New Roman" w:cs="Times New Roman"/>
+          <w:sz w:val="24"/>
+          <w:szCs w:val="24"/>
+        </w:rPr>
+        <w:t>The first program is designed to find the smallest and largest numbers and sort the array by swapping them. My code has three functions to carry out this purpose.</w:t>
+      </w:r>
+      <w:r>
+        <w:rPr>
+          <w:rFonts w:ascii="Times New Roman" w:hAnsi="Times New Roman" w:cs="Times New Roman"/>
+          <w:sz w:val="24"/>
+          <w:szCs w:val="24"/>
+        </w:rPr>
+        <w:t xml:space="preserve"> The first is </w:t>
+      </w:r>
+      <w:proofErr w:type="spellStart"/>
+      <w:r>
+        <w:rPr>
+          <w:rFonts w:ascii="Times New Roman" w:hAnsi="Times New Roman" w:cs="Times New Roman"/>
+          <w:sz w:val="24"/>
+          <w:szCs w:val="24"/>
+        </w:rPr>
+        <w:t>findSmallLarge</w:t>
+      </w:r>
+      <w:proofErr w:type="spellEnd"/>
+      <w:r>
+        <w:rPr>
+          <w:rFonts w:ascii="Times New Roman" w:hAnsi="Times New Roman" w:cs="Times New Roman"/>
+          <w:sz w:val="24"/>
+          <w:szCs w:val="24"/>
+        </w:rPr>
+        <w:t xml:space="preserve">(), which takes in an array, a starting point, and an ending point as parameters/inputs. Within this function, the code goes through the array starting at the inputted starting point and ending at the inputted ending point. After finding the smallest and largest, the indices are put into an array. The second function is just a swap function that will swap to digits within the array given the indices. The final function is the sort function which takes in input of an integer array. This function has two variables, i and j, which </w:t>
+      </w:r>
+      <w:r>
+        <w:rPr>
+          <w:rFonts w:ascii="Times New Roman" w:hAnsi="Times New Roman" w:cs="Times New Roman"/>
+          <w:sz w:val="24"/>
+          <w:szCs w:val="24"/>
+        </w:rPr>
+        <w:t xml:space="preserve">holds the lowest index and highest index respectively. It has a while loop that repeats till the difference between j and i is greater than 0. The main purpose of this loop is to repeatedly find the smallest and largest numbers using the </w:t>
+      </w:r>
+      <w:proofErr w:type="spellStart"/>
+      <w:r>
+        <w:rPr>
+          <w:rFonts w:ascii="Times New Roman" w:hAnsi="Times New Roman" w:cs="Times New Roman"/>
+          <w:sz w:val="24"/>
+          <w:szCs w:val="24"/>
+        </w:rPr>
+        <w:t>findSmallLarge</w:t>
+      </w:r>
+      <w:proofErr w:type="spellEnd"/>
+      <w:r>
+        <w:rPr>
+          <w:rFonts w:ascii="Times New Roman" w:hAnsi="Times New Roman" w:cs="Times New Roman"/>
+          <w:sz w:val="24"/>
+          <w:szCs w:val="24"/>
+        </w:rPr>
+        <w:t xml:space="preserve"> function and swap them with the indices they were found at. </w:t>
+      </w:r>
+      <w:r>
+        <w:rPr>
+          <w:rFonts w:ascii="Times New Roman" w:hAnsi="Times New Roman" w:cs="Times New Roman"/>
+          <w:sz w:val="24"/>
+          <w:szCs w:val="24"/>
+        </w:rPr>
+        <w:t xml:space="preserve">There is an if statement within the </w:t>
+      </w:r>
+      <w:proofErr w:type="gramStart"/>
+      <w:r>
+        <w:rPr>
+          <w:rFonts w:ascii="Times New Roman" w:hAnsi="Times New Roman" w:cs="Times New Roman"/>
+          <w:sz w:val="24"/>
+          <w:szCs w:val="24"/>
+        </w:rPr>
+        <w:t>sort</w:t>
+      </w:r>
+      <w:proofErr w:type="gramEnd"/>
+      <w:r>
+        <w:rPr>
+          <w:rFonts w:ascii="Times New Roman" w:hAnsi="Times New Roman" w:cs="Times New Roman"/>
+          <w:sz w:val="24"/>
+          <w:szCs w:val="24"/>
+        </w:rPr>
+        <w:t xml:space="preserve"> function that checks if the largest element is at the smallest index, which if true, the order of swapping changes due to a bug that I found while testing. </w:t>
+      </w:r>
+      <w:r>
+        <w:rPr>
+          <w:rFonts w:ascii="Times New Roman" w:hAnsi="Times New Roman" w:cs="Times New Roman"/>
+          <w:sz w:val="24"/>
+          <w:szCs w:val="24"/>
+        </w:rPr>
+        <w:t>After doing all the swaps and making it to the middle, I also added an insertion sort implementation from lab2, to make sure that the middle element is where it is supposed to be and if it isn’t put it in the right place and to make sure that the rest of the array was sorted completely. This is more of just a check in place to make sure everything went well.</w:t>
+      </w:r>
+      <w:r>
+        <w:rPr>
+          <w:rFonts w:ascii="Times New Roman" w:hAnsi="Times New Roman" w:cs="Times New Roman"/>
+          <w:sz w:val="24"/>
+          <w:szCs w:val="24"/>
+        </w:rPr>
+        <w:t xml:space="preserve"> The driver for this class </w:t>
+      </w:r>
+      <w:r>
+        <w:rPr>
+          <w:rFonts w:ascii="Times New Roman" w:hAnsi="Times New Roman" w:cs="Times New Roman"/>
+          <w:sz w:val="24"/>
+          <w:szCs w:val="24"/>
+        </w:rPr>
+        <w:t xml:space="preserve">reads in the input file, splits it up into an array and </w:t>
+      </w:r>
+      <w:r>
+        <w:rPr>
+          <w:rFonts w:ascii="Times New Roman" w:hAnsi="Times New Roman" w:cs="Times New Roman"/>
+          <w:sz w:val="24"/>
+          <w:szCs w:val="24"/>
+        </w:rPr>
+        <w:t>then calls the sort and produces the time it took to sort it.</w:t>
+      </w:r>
+    </w:p>
+    <w:p>
+      <w:pPr>
+        <w:rPr>
+          <w:rFonts w:ascii="Times New Roman" w:hAnsi="Times New Roman" w:cs="Times New Roman"/>
+          <w:sz w:val="24"/>
+          <w:szCs w:val="24"/>
+        </w:rPr>
+      </w:pPr>
+      <w:r>
+        <w:rPr>
+          <w:rFonts w:ascii="Times New Roman" w:hAnsi="Times New Roman" w:cs="Times New Roman"/>
+          <w:sz w:val="24"/>
+          <w:szCs w:val="24"/>
+        </w:rPr>
+        <w:t xml:space="preserve">The second program is designed to take in a log that has been provided and sort the city data alphabetically while also keeping the time data sorted </w:t>
+      </w:r>
+      <w:r>
+        <w:rPr>
+          <w:rFonts w:ascii="Times New Roman" w:hAnsi="Times New Roman" w:cs="Times New Roman"/>
+          <w:sz w:val="24"/>
+          <w:szCs w:val="24"/>
+        </w:rPr>
+        <w:t>if there are multiple logs of one city.</w:t>
+      </w:r>
+      <w:r>
+        <w:rPr>
+          <w:rFonts w:ascii="Times New Roman" w:hAnsi="Times New Roman" w:cs="Times New Roman"/>
+          <w:sz w:val="24"/>
+          <w:szCs w:val="24"/>
+        </w:rPr>
+        <w:t xml:space="preserve"> My code has a sort function that essentially just uses insertion sort on both arraylists, cities and times. The cities get sorted in alphabetical order using insertion sort and comparing the strings and at the same time whenever an insert/swap is made that same thing is done to the time ArrayList since they both have the same exact order as the txt file before any sorting begins. I also have a convert function that takes the times array and turns it back into strings because originally, I was going to work with Map and HashMap and this required the times to become </w:t>
+      </w:r>
+      <w:r>
+        <w:rPr>
+          <w:rFonts w:ascii="Times New Roman" w:hAnsi="Times New Roman" w:cs="Times New Roman"/>
+          <w:sz w:val="24"/>
+          <w:szCs w:val="24"/>
+        </w:rPr>
+        <w:lastRenderedPageBreak/>
+        <w:t>integers. The driver class for this problem reads in each line, splits it by whitespace, and gets the city and puts it into an ArrayList and gets the time and puts it in a different ArrayList.</w:t>
+      </w:r>
+      <w:r>
+        <w:rPr>
+          <w:rFonts w:ascii="Times New Roman" w:hAnsi="Times New Roman" w:cs="Times New Roman"/>
+          <w:sz w:val="24"/>
+          <w:szCs w:val="24"/>
+        </w:rPr>
+        <w:t xml:space="preserve"> Then calls the sort </w:t>
+      </w:r>
+      <w:r>
+        <w:rPr>
+          <w:rFonts w:ascii="Times New Roman" w:hAnsi="Times New Roman" w:cs="Times New Roman"/>
+          <w:sz w:val="24"/>
+          <w:szCs w:val="24"/>
+        </w:rPr>
+        <w:t xml:space="preserve">and displays the sorted </w:t>
+      </w:r>
+      <w:r>
+        <w:rPr>
+          <w:rFonts w:ascii="Times New Roman" w:hAnsi="Times New Roman" w:cs="Times New Roman"/>
+          <w:sz w:val="24"/>
+          <w:szCs w:val="24"/>
+        </w:rPr>
+        <w:t>cities and corresponding times.</w:t>
+      </w:r>
+    </w:p>
+    <w:p>
+      <w:pPr>
+        <w:rPr>
+          <w:rFonts w:ascii="Times New Roman" w:hAnsi="Times New Roman" w:cs="Times New Roman"/>
           <w:b/>
           <w:bCs/>
           <w:sz w:val="28"/>
           <w:szCs w:val="28"/>
         </w:rPr>
       </w:pPr>
-    </w:p>
-    <w:p>
-      <w:pPr>
+      <w:r>
         <w:rPr>
           <w:rFonts w:ascii="Times New Roman" w:hAnsi="Times New Roman" w:cs="Times New Roman"/>
           <w:b/>
@@ -175,8 +366,45 @@
           <w:sz w:val="28"/>
           <w:szCs w:val="28"/>
         </w:rPr>
-      </w:pPr>
-      <w:r>
+        <w:t>Testing Plan:</w:t>
+      </w:r>
+    </w:p>
+    <w:p>
+      <w:pPr>
+        <w:rPr>
+          <w:rFonts w:ascii="Times New Roman" w:hAnsi="Times New Roman" w:cs="Times New Roman"/>
+          <w:sz w:val="24"/>
+          <w:szCs w:val="24"/>
+        </w:rPr>
+      </w:pPr>
+      <w:r>
+        <w:rPr>
+          <w:rFonts w:ascii="Times New Roman" w:hAnsi="Times New Roman" w:cs="Times New Roman"/>
+          <w:sz w:val="24"/>
+          <w:szCs w:val="24"/>
+        </w:rPr>
+        <w:t>The testing plan for the first problem is to use the sort with 100 and 1000 random numbers provided from previous labs. I print out the numbers showing that the numbers are sorted after sorting for the 100 random numbers test case, but anything after that will be too much as the numbers get exponentially larger.</w:t>
+      </w:r>
+    </w:p>
+    <w:p>
+      <w:pPr>
+        <w:rPr>
+          <w:rFonts w:ascii="Times New Roman" w:hAnsi="Times New Roman" w:cs="Times New Roman"/>
+          <w:sz w:val="24"/>
+          <w:szCs w:val="24"/>
+        </w:rPr>
+      </w:pPr>
+      <w:r>
+        <w:rPr>
+          <w:rFonts w:ascii="Times New Roman" w:hAnsi="Times New Roman" w:cs="Times New Roman"/>
+          <w:sz w:val="24"/>
+          <w:szCs w:val="24"/>
+        </w:rPr>
+        <w:t>The testing plan for the second problem is to sort the given sample input file. Due to the specific test cases, I decided to just show that this one test case does work, but the code has been implemented so that any other test cases should work.</w:t>
+      </w:r>
+    </w:p>
+    <w:p>
+      <w:pPr>
         <w:rPr>
           <w:rFonts w:ascii="Times New Roman" w:hAnsi="Times New Roman" w:cs="Times New Roman"/>
           <w:b/>
@@ -184,11 +412,8 @@
           <w:sz w:val="28"/>
           <w:szCs w:val="28"/>
         </w:rPr>
-        <w:t>Testing Plan:</w:t>
-      </w:r>
-    </w:p>
-    <w:p>
-      <w:pPr>
+      </w:pPr>
+      <w:r>
         <w:rPr>
           <w:rFonts w:ascii="Times New Roman" w:hAnsi="Times New Roman" w:cs="Times New Roman"/>
           <w:b/>
@@ -196,8 +421,11 @@
           <w:sz w:val="28"/>
           <w:szCs w:val="28"/>
         </w:rPr>
-      </w:pPr>
-      <w:r>
+        <w:t>Test Cases:</w:t>
+      </w:r>
+    </w:p>
+    <w:p>
+      <w:pPr>
         <w:rPr>
           <w:rFonts w:ascii="Times New Roman" w:hAnsi="Times New Roman" w:cs="Times New Roman"/>
           <w:b/>
@@ -205,19 +433,72 @@
           <w:sz w:val="28"/>
           <w:szCs w:val="28"/>
         </w:rPr>
-        <w:t>Test Cases:</w:t>
-      </w:r>
-    </w:p>
-    <w:p>
-      <w:pPr>
-        <w:rPr>
-          <w:rFonts w:ascii="Times New Roman" w:hAnsi="Times New Roman" w:cs="Times New Roman"/>
-          <w:b/>
-          <w:bCs/>
+      </w:pPr>
+      <w:r>
+        <w:rPr>
+          <w:rFonts w:ascii="Times New Roman" w:hAnsi="Times New Roman" w:cs="Times New Roman"/>
+          <w:b/>
+          <w:bCs/>
+          <w:noProof/>
           <w:sz w:val="28"/>
           <w:szCs w:val="28"/>
         </w:rPr>
-      </w:pPr>
+        <w:drawing>
+          <wp:anchor distT="0" distB="0" distL="114300" distR="114300" simplePos="0" relativeHeight="251658240" behindDoc="0" locked="0" layoutInCell="1" allowOverlap="1" wp14:anchorId="3F980773" wp14:editId="0298B385">
+            <wp:simplePos x="0" y="0"/>
+            <wp:positionH relativeFrom="margin">
+              <wp:align>left</wp:align>
+            </wp:positionH>
+            <wp:positionV relativeFrom="paragraph">
+              <wp:posOffset>276225</wp:posOffset>
+            </wp:positionV>
+            <wp:extent cx="6369050" cy="455930"/>
+            <wp:effectExtent l="0" t="0" r="0" b="1270"/>
+            <wp:wrapSquare wrapText="bothSides"/>
+            <wp:docPr id="1" name="Picture 1"/>
+            <wp:cNvGraphicFramePr>
+              <a:graphicFrameLocks xmlns:a="http://schemas.openxmlformats.org/drawingml/2006/main" noChangeAspect="1"/>
+            </wp:cNvGraphicFramePr>
+            <a:graphic xmlns:a="http://schemas.openxmlformats.org/drawingml/2006/main">
+              <a:graphicData uri="http://schemas.openxmlformats.org/drawingml/2006/picture">
+                <pic:pic xmlns:pic="http://schemas.openxmlformats.org/drawingml/2006/picture">
+                  <pic:nvPicPr>
+                    <pic:cNvPr id="1" name="Picture 1"/>
+                    <pic:cNvPicPr/>
+                  </pic:nvPicPr>
+                  <pic:blipFill>
+                    <a:blip r:embed="rId6">
+                      <a:extLst>
+                        <a:ext uri="{28A0092B-C50C-407E-A947-70E740481C1C}">
+                          <a14:useLocalDpi xmlns:a14="http://schemas.microsoft.com/office/drawing/2010/main" val="0"/>
+                        </a:ext>
+                      </a:extLst>
+                    </a:blip>
+                    <a:stretch>
+                      <a:fillRect/>
+                    </a:stretch>
+                  </pic:blipFill>
+                  <pic:spPr>
+                    <a:xfrm>
+                      <a:off x="0" y="0"/>
+                      <a:ext cx="6369050" cy="455930"/>
+                    </a:xfrm>
+                    <a:prstGeom prst="rect">
+                      <a:avLst/>
+                    </a:prstGeom>
+                  </pic:spPr>
+                </pic:pic>
+              </a:graphicData>
+            </a:graphic>
+            <wp14:sizeRelH relativeFrom="page">
+              <wp14:pctWidth>0</wp14:pctWidth>
+            </wp14:sizeRelH>
+            <wp14:sizeRelV relativeFrom="page">
+              <wp14:pctHeight>0</wp14:pctHeight>
+            </wp14:sizeRelV>
+          </wp:anchor>
+        </w:drawing>
+      </w:r>
       <w:r>
         <w:rPr>
           <w:rFonts w:ascii="Times New Roman" w:hAnsi="Times New Roman" w:cs="Times New Roman"/>
@@ -226,18 +507,12 @@
           <w:sz w:val="28"/>
           <w:szCs w:val="28"/>
         </w:rPr>
-        <w:t>Analysis/Conclusion:</w:t>
-      </w:r>
-    </w:p>
-    <w:p>
-      <w:pPr>
-        <w:rPr>
-          <w:rFonts w:ascii="Times New Roman" w:hAnsi="Times New Roman" w:cs="Times New Roman"/>
-          <w:sz w:val="24"/>
-          <w:szCs w:val="24"/>
-        </w:rPr>
-      </w:pPr>
-      <w:r>
+        <w:tab/>
+        <w:t>Problem 1:</w:t>
+      </w:r>
+    </w:p>
+    <w:p>
+      <w:pPr>
         <w:rPr>
           <w:rFonts w:ascii="Times New Roman" w:hAnsi="Times New Roman" w:cs="Times New Roman"/>
           <w:b/>
@@ -245,6 +520,293 @@
           <w:sz w:val="28"/>
           <w:szCs w:val="28"/>
         </w:rPr>
+      </w:pPr>
+      <w:r>
+        <w:rPr>
+          <w:rFonts w:ascii="Times New Roman" w:hAnsi="Times New Roman" w:cs="Times New Roman"/>
+          <w:b/>
+          <w:bCs/>
+          <w:noProof/>
+          <w:sz w:val="28"/>
+          <w:szCs w:val="28"/>
+        </w:rPr>
+        <w:drawing>
+          <wp:anchor distT="0" distB="0" distL="114300" distR="114300" simplePos="0" relativeHeight="251659264" behindDoc="0" locked="0" layoutInCell="1" allowOverlap="1" wp14:anchorId="2D385132" wp14:editId="752BE864">
+            <wp:simplePos x="0" y="0"/>
+            <wp:positionH relativeFrom="margin">
+              <wp:align>left</wp:align>
+            </wp:positionH>
+            <wp:positionV relativeFrom="paragraph">
+              <wp:posOffset>631825</wp:posOffset>
+            </wp:positionV>
+            <wp:extent cx="6363970" cy="441960"/>
+            <wp:effectExtent l="0" t="0" r="0" b="0"/>
+            <wp:wrapSquare wrapText="bothSides"/>
+            <wp:docPr id="2" name="Picture 2"/>
+            <wp:cNvGraphicFramePr>
+              <a:graphicFrameLocks xmlns:a="http://schemas.openxmlformats.org/drawingml/2006/main" noChangeAspect="1"/>
+            </wp:cNvGraphicFramePr>
+            <a:graphic xmlns:a="http://schemas.openxmlformats.org/drawingml/2006/main">
+              <a:graphicData uri="http://schemas.openxmlformats.org/drawingml/2006/picture">
+                <pic:pic xmlns:pic="http://schemas.openxmlformats.org/drawingml/2006/picture">
+                  <pic:nvPicPr>
+                    <pic:cNvPr id="2" name="Picture 2"/>
+                    <pic:cNvPicPr/>
+                  </pic:nvPicPr>
+                  <pic:blipFill>
+                    <a:blip r:embed="rId7">
+                      <a:extLst>
+                        <a:ext uri="{28A0092B-C50C-407E-A947-70E740481C1C}">
+                          <a14:useLocalDpi xmlns:a14="http://schemas.microsoft.com/office/drawing/2010/main" val="0"/>
+                        </a:ext>
+                      </a:extLst>
+                    </a:blip>
+                    <a:stretch>
+                      <a:fillRect/>
+                    </a:stretch>
+                  </pic:blipFill>
+                  <pic:spPr>
+                    <a:xfrm>
+                      <a:off x="0" y="0"/>
+                      <a:ext cx="6363970" cy="441960"/>
+                    </a:xfrm>
+                    <a:prstGeom prst="rect">
+                      <a:avLst/>
+                    </a:prstGeom>
+                  </pic:spPr>
+                </pic:pic>
+              </a:graphicData>
+            </a:graphic>
+            <wp14:sizeRelH relativeFrom="margin">
+              <wp14:pctWidth>0</wp14:pctWidth>
+            </wp14:sizeRelH>
+            <wp14:sizeRelV relativeFrom="margin">
+              <wp14:pctHeight>0</wp14:pctHeight>
+            </wp14:sizeRelV>
+          </wp:anchor>
+        </w:drawing>
+      </w:r>
+      <w:r>
+        <w:rPr>
+          <w:rFonts w:ascii="Times New Roman" w:hAnsi="Times New Roman" w:cs="Times New Roman"/>
+          <w:b/>
+          <w:bCs/>
+          <w:sz w:val="28"/>
+          <w:szCs w:val="28"/>
+        </w:rPr>
+        <w:tab/>
+      </w:r>
+    </w:p>
+    <w:p>
+      <w:pPr>
+        <w:rPr>
+          <w:rFonts w:ascii="Times New Roman" w:hAnsi="Times New Roman" w:cs="Times New Roman"/>
+          <w:b/>
+          <w:bCs/>
+          <w:sz w:val="28"/>
+          <w:szCs w:val="28"/>
+        </w:rPr>
+      </w:pPr>
+      <w:r>
+        <w:rPr>
+          <w:rFonts w:ascii="Times New Roman" w:hAnsi="Times New Roman" w:cs="Times New Roman"/>
+          <w:b/>
+          <w:bCs/>
+          <w:sz w:val="28"/>
+          <w:szCs w:val="28"/>
+        </w:rPr>
+        <w:tab/>
+      </w:r>
+    </w:p>
+    <w:p>
+      <w:pPr>
+        <w:ind w:firstLine="720"/>
+        <w:rPr>
+          <w:rFonts w:ascii="Times New Roman" w:hAnsi="Times New Roman" w:cs="Times New Roman"/>
+          <w:b/>
+          <w:bCs/>
+          <w:sz w:val="28"/>
+          <w:szCs w:val="28"/>
+        </w:rPr>
+      </w:pPr>
+      <w:r>
+        <w:rPr>
+          <w:rFonts w:ascii="Times New Roman" w:hAnsi="Times New Roman" w:cs="Times New Roman"/>
+          <w:b/>
+          <w:bCs/>
+          <w:noProof/>
+          <w:sz w:val="28"/>
+          <w:szCs w:val="28"/>
+        </w:rPr>
+        <w:drawing>
+          <wp:anchor distT="0" distB="0" distL="114300" distR="114300" simplePos="0" relativeHeight="251660288" behindDoc="0" locked="0" layoutInCell="1" allowOverlap="1" wp14:anchorId="6391A6FE" wp14:editId="3CE5DFD6">
+            <wp:simplePos x="0" y="0"/>
+            <wp:positionH relativeFrom="column">
+              <wp:posOffset>22860</wp:posOffset>
+            </wp:positionH>
+            <wp:positionV relativeFrom="paragraph">
+              <wp:posOffset>325755</wp:posOffset>
+            </wp:positionV>
+            <wp:extent cx="5943600" cy="542290"/>
+            <wp:effectExtent l="0" t="0" r="0" b="0"/>
+            <wp:wrapSquare wrapText="bothSides"/>
+            <wp:docPr id="3" name="Picture 3"/>
+            <wp:cNvGraphicFramePr>
+              <a:graphicFrameLocks xmlns:a="http://schemas.openxmlformats.org/drawingml/2006/main" noChangeAspect="1"/>
+            </wp:cNvGraphicFramePr>
+            <a:graphic xmlns:a="http://schemas.openxmlformats.org/drawingml/2006/main">
+              <a:graphicData uri="http://schemas.openxmlformats.org/drawingml/2006/picture">
+                <pic:pic xmlns:pic="http://schemas.openxmlformats.org/drawingml/2006/picture">
+                  <pic:nvPicPr>
+                    <pic:cNvPr id="3" name="Picture 3"/>
+                    <pic:cNvPicPr/>
+                  </pic:nvPicPr>
+                  <pic:blipFill>
+                    <a:blip r:embed="rId8">
+                      <a:extLst>
+                        <a:ext uri="{28A0092B-C50C-407E-A947-70E740481C1C}">
+                          <a14:useLocalDpi xmlns:a14="http://schemas.microsoft.com/office/drawing/2010/main" val="0"/>
+                        </a:ext>
+                      </a:extLst>
+                    </a:blip>
+                    <a:stretch>
+                      <a:fillRect/>
+                    </a:stretch>
+                  </pic:blipFill>
+                  <pic:spPr>
+                    <a:xfrm>
+                      <a:off x="0" y="0"/>
+                      <a:ext cx="5943600" cy="542290"/>
+                    </a:xfrm>
+                    <a:prstGeom prst="rect">
+                      <a:avLst/>
+                    </a:prstGeom>
+                  </pic:spPr>
+                </pic:pic>
+              </a:graphicData>
+            </a:graphic>
+            <wp14:sizeRelH relativeFrom="page">
+              <wp14:pctWidth>0</wp14:pctWidth>
+            </wp14:sizeRelH>
+            <wp14:sizeRelV relativeFrom="page">
+              <wp14:pctHeight>0</wp14:pctHeight>
+            </wp14:sizeRelV>
+          </wp:anchor>
+        </w:drawing>
+      </w:r>
+      <w:r>
+        <w:rPr>
+          <w:rFonts w:ascii="Times New Roman" w:hAnsi="Times New Roman" w:cs="Times New Roman"/>
+          <w:b/>
+          <w:bCs/>
+          <w:sz w:val="28"/>
+          <w:szCs w:val="28"/>
+        </w:rPr>
+        <w:t>Problem 2:</w:t>
+      </w:r>
+    </w:p>
+    <w:p>
+      <w:pPr>
+        <w:ind w:firstLine="720"/>
+        <w:rPr>
+          <w:rFonts w:ascii="Times New Roman" w:hAnsi="Times New Roman" w:cs="Times New Roman"/>
+          <w:b/>
+          <w:bCs/>
+          <w:sz w:val="28"/>
+          <w:szCs w:val="28"/>
+        </w:rPr>
+      </w:pPr>
+    </w:p>
+    <w:p>
+      <w:pPr>
+        <w:rPr>
+          <w:rFonts w:ascii="Times New Roman" w:hAnsi="Times New Roman" w:cs="Times New Roman"/>
+          <w:b/>
+          <w:bCs/>
+          <w:sz w:val="28"/>
+          <w:szCs w:val="28"/>
+        </w:rPr>
+      </w:pPr>
+      <w:r>
+        <w:rPr>
+          <w:rFonts w:ascii="Times New Roman" w:hAnsi="Times New Roman" w:cs="Times New Roman"/>
+          <w:b/>
+          <w:bCs/>
+          <w:sz w:val="28"/>
+          <w:szCs w:val="28"/>
+        </w:rPr>
+        <w:t>Analysis/Conclusion:</w:t>
+      </w:r>
+    </w:p>
+    <w:p>
+      <w:pPr>
+        <w:rPr>
+          <w:rFonts w:ascii="Times New Roman" w:hAnsi="Times New Roman" w:cs="Times New Roman"/>
+          <w:sz w:val="24"/>
+          <w:szCs w:val="24"/>
+        </w:rPr>
+      </w:pPr>
+      <w:r>
+        <w:rPr>
+          <w:rFonts w:ascii="Times New Roman" w:hAnsi="Times New Roman" w:cs="Times New Roman"/>
+          <w:sz w:val="24"/>
+          <w:szCs w:val="24"/>
+        </w:rPr>
+        <w:t xml:space="preserve">Given the data and test cases, for problem 1 the time it took to sort is expected due to my addition of the insertion sort because that will add more </w:t>
+      </w:r>
+      <w:proofErr w:type="gramStart"/>
+      <w:r>
+        <w:rPr>
+          <w:rFonts w:ascii="Times New Roman" w:hAnsi="Times New Roman" w:cs="Times New Roman"/>
+          <w:sz w:val="24"/>
+          <w:szCs w:val="24"/>
+        </w:rPr>
+        <w:t>time</w:t>
+      </w:r>
+      <w:proofErr w:type="gramEnd"/>
+      <w:r>
+        <w:rPr>
+          <w:rFonts w:ascii="Times New Roman" w:hAnsi="Times New Roman" w:cs="Times New Roman"/>
+          <w:sz w:val="24"/>
+          <w:szCs w:val="24"/>
+        </w:rPr>
+        <w:t xml:space="preserve"> but it also ensures a sorted array. Although the time might be longer especially after the number of elements gets much larger, the sort is completely sorted within a reasonable time considering that most of the time is only from swapping and not from the insertion sort.</w:t>
+      </w:r>
+    </w:p>
+    <w:p>
+      <w:pPr>
+        <w:rPr>
+          <w:rFonts w:ascii="Times New Roman" w:hAnsi="Times New Roman" w:cs="Times New Roman"/>
+          <w:sz w:val="24"/>
+          <w:szCs w:val="24"/>
+        </w:rPr>
+      </w:pPr>
+      <w:r>
+        <w:rPr>
+          <w:rFonts w:ascii="Times New Roman" w:hAnsi="Times New Roman" w:cs="Times New Roman"/>
+          <w:sz w:val="24"/>
+          <w:szCs w:val="24"/>
+        </w:rPr>
+        <w:t>For the second problem, I used insertion sort because it was easiest to implement. Looking back, a counting sort might work better, if it completely reads and indexes strings correctly, since it is a bit more geared to this kind of situation but with a different data type. Quick sort also might work better since it would apply the same logic I applied with insertion sort, but this time with an algorithm that is faster.</w:t>
+      </w:r>
+    </w:p>
+    <w:p>
+      <w:pPr>
+        <w:rPr>
+          <w:rFonts w:ascii="Times New Roman" w:hAnsi="Times New Roman" w:cs="Times New Roman"/>
+          <w:sz w:val="24"/>
+          <w:szCs w:val="24"/>
+        </w:rPr>
+      </w:pPr>
+      <w:r>
+        <w:rPr>
+          <w:rFonts w:ascii="Times New Roman" w:hAnsi="Times New Roman" w:cs="Times New Roman"/>
+          <w:b/>
+          <w:bCs/>
+          <w:sz w:val="28"/>
+          <w:szCs w:val="28"/>
+        </w:rPr>
+        <w:lastRenderedPageBreak/>
         <w:t>References</w:t>
       </w:r>
       <w:r>
@@ -256,8 +818,589 @@
         <w:t>:</w:t>
       </w:r>
     </w:p>
-    <w:p/>
+    <w:p>
+      <w:pPr>
+        <w:rPr>
+          <w:rFonts w:ascii="Times New Roman" w:hAnsi="Times New Roman" w:cs="Times New Roman"/>
+          <w:sz w:val="24"/>
+          <w:szCs w:val="24"/>
+        </w:rPr>
+      </w:pPr>
+      <w:r>
+        <w:rPr>
+          <w:rFonts w:ascii="Times New Roman" w:hAnsi="Times New Roman" w:cs="Times New Roman"/>
+          <w:noProof/>
+          <w:sz w:val="24"/>
+          <w:szCs w:val="24"/>
+        </w:rPr>
+        <w:drawing>
+          <wp:anchor distT="0" distB="0" distL="114300" distR="114300" simplePos="0" relativeHeight="251661312" behindDoc="0" locked="0" layoutInCell="1" allowOverlap="1" wp14:anchorId="77AC035A" wp14:editId="3FA83055">
+            <wp:simplePos x="0" y="0"/>
+            <wp:positionH relativeFrom="margin">
+              <wp:align>left</wp:align>
+            </wp:positionH>
+            <wp:positionV relativeFrom="paragraph">
+              <wp:posOffset>829310</wp:posOffset>
+            </wp:positionV>
+            <wp:extent cx="2613887" cy="4130398"/>
+            <wp:effectExtent l="0" t="0" r="0" b="3810"/>
+            <wp:wrapSquare wrapText="bothSides"/>
+            <wp:docPr id="4" name="Picture 4" descr="Text&#10;&#10;Description automatically generated"/>
+            <wp:cNvGraphicFramePr>
+              <a:graphicFrameLocks xmlns:a="http://schemas.openxmlformats.org/drawingml/2006/main" noChangeAspect="1"/>
+            </wp:cNvGraphicFramePr>
+            <a:graphic xmlns:a="http://schemas.openxmlformats.org/drawingml/2006/main">
+              <a:graphicData uri="http://schemas.openxmlformats.org/drawingml/2006/picture">
+                <pic:pic xmlns:pic="http://schemas.openxmlformats.org/drawingml/2006/picture">
+                  <pic:nvPicPr>
+                    <pic:cNvPr id="4" name="Picture 4" descr="Text&#10;&#10;Description automatically generated"/>
+                    <pic:cNvPicPr/>
+                  </pic:nvPicPr>
+                  <pic:blipFill>
+                    <a:blip r:embed="rId9">
+                      <a:extLst>
+                        <a:ext uri="{28A0092B-C50C-407E-A947-70E740481C1C}">
+                          <a14:useLocalDpi xmlns:a14="http://schemas.microsoft.com/office/drawing/2010/main" val="0"/>
+                        </a:ext>
+                      </a:extLst>
+                    </a:blip>
+                    <a:stretch>
+                      <a:fillRect/>
+                    </a:stretch>
+                  </pic:blipFill>
+                  <pic:spPr>
+                    <a:xfrm>
+                      <a:off x="0" y="0"/>
+                      <a:ext cx="2613887" cy="4130398"/>
+                    </a:xfrm>
+                    <a:prstGeom prst="rect">
+                      <a:avLst/>
+                    </a:prstGeom>
+                  </pic:spPr>
+                </pic:pic>
+              </a:graphicData>
+            </a:graphic>
+          </wp:anchor>
+        </w:drawing>
+      </w:r>
+      <w:r>
+        <w:rPr>
+          <w:rFonts w:ascii="Times New Roman" w:hAnsi="Times New Roman" w:cs="Times New Roman"/>
+          <w:sz w:val="24"/>
+          <w:szCs w:val="24"/>
+        </w:rPr>
+        <w:t>I did not need any outside references for the code I used, other than myself. I used previous insertion sort code from lab 2 in both problems.</w:t>
+      </w:r>
+      <w:r>
+        <w:rPr>
+          <w:rFonts w:ascii="Times New Roman" w:hAnsi="Times New Roman" w:cs="Times New Roman"/>
+          <w:sz w:val="24"/>
+          <w:szCs w:val="24"/>
+        </w:rPr>
+        <w:t xml:space="preserve"> Input files have been provided to us previously, this is just reuse for problem 1. For problem 2, the input file was provided with the instructions. Pictures of code below.</w:t>
+      </w:r>
+    </w:p>
+    <w:p>
+      <w:pPr>
+        <w:rPr>
+          <w:rFonts w:ascii="Times New Roman" w:hAnsi="Times New Roman" w:cs="Times New Roman"/>
+          <w:sz w:val="24"/>
+          <w:szCs w:val="24"/>
+        </w:rPr>
+      </w:pPr>
+    </w:p>
+    <w:p>
+      <w:pPr>
+        <w:rPr>
+          <w:rFonts w:ascii="Times New Roman" w:hAnsi="Times New Roman" w:cs="Times New Roman"/>
+          <w:sz w:val="24"/>
+          <w:szCs w:val="24"/>
+        </w:rPr>
+      </w:pPr>
+    </w:p>
+    <w:p>
+      <w:pPr>
+        <w:rPr>
+          <w:rFonts w:ascii="Times New Roman" w:hAnsi="Times New Roman" w:cs="Times New Roman"/>
+          <w:sz w:val="24"/>
+          <w:szCs w:val="24"/>
+        </w:rPr>
+      </w:pPr>
+      <w:r>
+        <w:rPr>
+          <w:rFonts w:ascii="Times New Roman" w:hAnsi="Times New Roman" w:cs="Times New Roman"/>
+          <w:noProof/>
+          <w:sz w:val="24"/>
+          <w:szCs w:val="24"/>
+        </w:rPr>
+        <w:drawing>
+          <wp:anchor distT="0" distB="0" distL="114300" distR="114300" simplePos="0" relativeHeight="251662336" behindDoc="0" locked="0" layoutInCell="1" allowOverlap="1" wp14:anchorId="46E29499" wp14:editId="662D62AD">
+            <wp:simplePos x="0" y="0"/>
+            <wp:positionH relativeFrom="column">
+              <wp:posOffset>3773170</wp:posOffset>
+            </wp:positionH>
+            <wp:positionV relativeFrom="paragraph">
+              <wp:posOffset>14605</wp:posOffset>
+            </wp:positionV>
+            <wp:extent cx="2047875" cy="5196840"/>
+            <wp:effectExtent l="0" t="0" r="9525" b="3810"/>
+            <wp:wrapSquare wrapText="bothSides"/>
+            <wp:docPr id="5" name="Picture 5" descr="Text&#10;&#10;Description automatically generated"/>
+            <wp:cNvGraphicFramePr>
+              <a:graphicFrameLocks xmlns:a="http://schemas.openxmlformats.org/drawingml/2006/main" noChangeAspect="1"/>
+            </wp:cNvGraphicFramePr>
+            <a:graphic xmlns:a="http://schemas.openxmlformats.org/drawingml/2006/main">
+              <a:graphicData uri="http://schemas.openxmlformats.org/drawingml/2006/picture">
+                <pic:pic xmlns:pic="http://schemas.openxmlformats.org/drawingml/2006/picture">
+                  <pic:nvPicPr>
+                    <pic:cNvPr id="5" name="Picture 5" descr="Text&#10;&#10;Description automatically generated"/>
+                    <pic:cNvPicPr/>
+                  </pic:nvPicPr>
+                  <pic:blipFill>
+                    <a:blip r:embed="rId10">
+                      <a:extLst>
+                        <a:ext uri="{28A0092B-C50C-407E-A947-70E740481C1C}">
+                          <a14:useLocalDpi xmlns:a14="http://schemas.microsoft.com/office/drawing/2010/main" val="0"/>
+                        </a:ext>
+                      </a:extLst>
+                    </a:blip>
+                    <a:stretch>
+                      <a:fillRect/>
+                    </a:stretch>
+                  </pic:blipFill>
+                  <pic:spPr>
+                    <a:xfrm>
+                      <a:off x="0" y="0"/>
+                      <a:ext cx="2047875" cy="5196840"/>
+                    </a:xfrm>
+                    <a:prstGeom prst="rect">
+                      <a:avLst/>
+                    </a:prstGeom>
+                  </pic:spPr>
+                </pic:pic>
+              </a:graphicData>
+            </a:graphic>
+            <wp14:sizeRelH relativeFrom="margin">
+              <wp14:pctWidth>0</wp14:pctWidth>
+            </wp14:sizeRelH>
+            <wp14:sizeRelV relativeFrom="margin">
+              <wp14:pctHeight>0</wp14:pctHeight>
+            </wp14:sizeRelV>
+          </wp:anchor>
+        </w:drawing>
+      </w:r>
+    </w:p>
+    <w:p>
+      <w:pPr>
+        <w:rPr>
+          <w:rFonts w:ascii="Times New Roman" w:hAnsi="Times New Roman" w:cs="Times New Roman"/>
+          <w:sz w:val="24"/>
+          <w:szCs w:val="24"/>
+        </w:rPr>
+      </w:pPr>
+    </w:p>
+    <w:p>
+      <w:pPr>
+        <w:rPr>
+          <w:rFonts w:ascii="Times New Roman" w:hAnsi="Times New Roman" w:cs="Times New Roman"/>
+          <w:sz w:val="24"/>
+          <w:szCs w:val="24"/>
+        </w:rPr>
+      </w:pPr>
+    </w:p>
+    <w:p>
+      <w:pPr>
+        <w:rPr>
+          <w:rFonts w:ascii="Times New Roman" w:hAnsi="Times New Roman" w:cs="Times New Roman"/>
+          <w:sz w:val="24"/>
+          <w:szCs w:val="24"/>
+        </w:rPr>
+      </w:pPr>
+    </w:p>
+    <w:p>
+      <w:pPr>
+        <w:rPr>
+          <w:rFonts w:ascii="Times New Roman" w:hAnsi="Times New Roman" w:cs="Times New Roman"/>
+          <w:sz w:val="24"/>
+          <w:szCs w:val="24"/>
+        </w:rPr>
+      </w:pPr>
+    </w:p>
+    <w:p>
+      <w:pPr>
+        <w:rPr>
+          <w:rFonts w:ascii="Times New Roman" w:hAnsi="Times New Roman" w:cs="Times New Roman"/>
+          <w:sz w:val="24"/>
+          <w:szCs w:val="24"/>
+        </w:rPr>
+      </w:pPr>
+    </w:p>
+    <w:p>
+      <w:pPr>
+        <w:rPr>
+          <w:rFonts w:ascii="Times New Roman" w:hAnsi="Times New Roman" w:cs="Times New Roman"/>
+          <w:sz w:val="24"/>
+          <w:szCs w:val="24"/>
+        </w:rPr>
+      </w:pPr>
+    </w:p>
+    <w:p>
+      <w:pPr>
+        <w:rPr>
+          <w:rFonts w:ascii="Times New Roman" w:hAnsi="Times New Roman" w:cs="Times New Roman"/>
+          <w:sz w:val="24"/>
+          <w:szCs w:val="24"/>
+        </w:rPr>
+      </w:pPr>
+    </w:p>
+    <w:p>
+      <w:pPr>
+        <w:rPr>
+          <w:rFonts w:ascii="Times New Roman" w:hAnsi="Times New Roman" w:cs="Times New Roman"/>
+          <w:sz w:val="24"/>
+          <w:szCs w:val="24"/>
+        </w:rPr>
+      </w:pPr>
+    </w:p>
+    <w:p>
+      <w:pPr>
+        <w:rPr>
+          <w:rFonts w:ascii="Times New Roman" w:hAnsi="Times New Roman" w:cs="Times New Roman"/>
+          <w:sz w:val="24"/>
+          <w:szCs w:val="24"/>
+        </w:rPr>
+      </w:pPr>
+    </w:p>
+    <w:p>
+      <w:pPr>
+        <w:rPr>
+          <w:rFonts w:ascii="Times New Roman" w:hAnsi="Times New Roman" w:cs="Times New Roman"/>
+          <w:sz w:val="24"/>
+          <w:szCs w:val="24"/>
+        </w:rPr>
+      </w:pPr>
+    </w:p>
+    <w:p>
+      <w:pPr>
+        <w:rPr>
+          <w:rFonts w:ascii="Times New Roman" w:hAnsi="Times New Roman" w:cs="Times New Roman"/>
+          <w:sz w:val="24"/>
+          <w:szCs w:val="24"/>
+        </w:rPr>
+      </w:pPr>
+    </w:p>
+    <w:p>
+      <w:pPr>
+        <w:rPr>
+          <w:rFonts w:ascii="Times New Roman" w:hAnsi="Times New Roman" w:cs="Times New Roman"/>
+          <w:sz w:val="24"/>
+          <w:szCs w:val="24"/>
+        </w:rPr>
+      </w:pPr>
+    </w:p>
+    <w:p>
+      <w:pPr>
+        <w:rPr>
+          <w:rFonts w:ascii="Times New Roman" w:hAnsi="Times New Roman" w:cs="Times New Roman"/>
+          <w:sz w:val="24"/>
+          <w:szCs w:val="24"/>
+        </w:rPr>
+      </w:pPr>
+    </w:p>
+    <w:p>
+      <w:pPr>
+        <w:rPr>
+          <w:rFonts w:ascii="Times New Roman" w:hAnsi="Times New Roman" w:cs="Times New Roman"/>
+          <w:sz w:val="24"/>
+          <w:szCs w:val="24"/>
+        </w:rPr>
+      </w:pPr>
+      <w:r>
+        <w:rPr>
+          <w:rFonts w:ascii="Times New Roman" w:hAnsi="Times New Roman" w:cs="Times New Roman"/>
+          <w:noProof/>
+          <w:sz w:val="24"/>
+          <w:szCs w:val="24"/>
+        </w:rPr>
+        <w:drawing>
+          <wp:anchor distT="0" distB="0" distL="114300" distR="114300" simplePos="0" relativeHeight="251663360" behindDoc="0" locked="0" layoutInCell="1" allowOverlap="1" wp14:anchorId="3EFC2733" wp14:editId="6966ED59">
+            <wp:simplePos x="0" y="0"/>
+            <wp:positionH relativeFrom="column">
+              <wp:posOffset>129540</wp:posOffset>
+            </wp:positionH>
+            <wp:positionV relativeFrom="paragraph">
+              <wp:posOffset>55880</wp:posOffset>
+            </wp:positionV>
+            <wp:extent cx="2377646" cy="1607959"/>
+            <wp:effectExtent l="0" t="0" r="3810" b="0"/>
+            <wp:wrapSquare wrapText="bothSides"/>
+            <wp:docPr id="6" name="Picture 6" descr="Text&#10;&#10;Description automatically generated"/>
+            <wp:cNvGraphicFramePr>
+              <a:graphicFrameLocks xmlns:a="http://schemas.openxmlformats.org/drawingml/2006/main" noChangeAspect="1"/>
+            </wp:cNvGraphicFramePr>
+            <a:graphic xmlns:a="http://schemas.openxmlformats.org/drawingml/2006/main">
+              <a:graphicData uri="http://schemas.openxmlformats.org/drawingml/2006/picture">
+                <pic:pic xmlns:pic="http://schemas.openxmlformats.org/drawingml/2006/picture">
+                  <pic:nvPicPr>
+                    <pic:cNvPr id="6" name="Picture 6" descr="Text&#10;&#10;Description automatically generated"/>
+                    <pic:cNvPicPr/>
+                  </pic:nvPicPr>
+                  <pic:blipFill>
+                    <a:blip r:embed="rId11">
+                      <a:extLst>
+                        <a:ext uri="{28A0092B-C50C-407E-A947-70E740481C1C}">
+                          <a14:useLocalDpi xmlns:a14="http://schemas.microsoft.com/office/drawing/2010/main" val="0"/>
+                        </a:ext>
+                      </a:extLst>
+                    </a:blip>
+                    <a:stretch>
+                      <a:fillRect/>
+                    </a:stretch>
+                  </pic:blipFill>
+                  <pic:spPr>
+                    <a:xfrm>
+                      <a:off x="0" y="0"/>
+                      <a:ext cx="2377646" cy="1607959"/>
+                    </a:xfrm>
+                    <a:prstGeom prst="rect">
+                      <a:avLst/>
+                    </a:prstGeom>
+                  </pic:spPr>
+                </pic:pic>
+              </a:graphicData>
+            </a:graphic>
+          </wp:anchor>
+        </w:drawing>
+      </w:r>
+    </w:p>
+    <w:p>
+      <w:pPr>
+        <w:rPr>
+          <w:rFonts w:ascii="Times New Roman" w:hAnsi="Times New Roman" w:cs="Times New Roman"/>
+          <w:sz w:val="24"/>
+          <w:szCs w:val="24"/>
+        </w:rPr>
+      </w:pPr>
+    </w:p>
+    <w:p>
+      <w:pPr>
+        <w:rPr>
+          <w:rFonts w:ascii="Times New Roman" w:hAnsi="Times New Roman" w:cs="Times New Roman"/>
+          <w:sz w:val="24"/>
+          <w:szCs w:val="24"/>
+        </w:rPr>
+      </w:pPr>
+    </w:p>
+    <w:p>
+      <w:pPr>
+        <w:rPr>
+          <w:rFonts w:ascii="Times New Roman" w:hAnsi="Times New Roman" w:cs="Times New Roman"/>
+          <w:sz w:val="24"/>
+          <w:szCs w:val="24"/>
+        </w:rPr>
+      </w:pPr>
+    </w:p>
+    <w:p>
+      <w:pPr>
+        <w:rPr>
+          <w:rFonts w:ascii="Times New Roman" w:hAnsi="Times New Roman" w:cs="Times New Roman"/>
+          <w:sz w:val="24"/>
+          <w:szCs w:val="24"/>
+        </w:rPr>
+      </w:pPr>
+    </w:p>
+    <w:p>
+      <w:pPr>
+        <w:rPr>
+          <w:rFonts w:ascii="Times New Roman" w:hAnsi="Times New Roman" w:cs="Times New Roman"/>
+          <w:sz w:val="24"/>
+          <w:szCs w:val="24"/>
+        </w:rPr>
+      </w:pPr>
+    </w:p>
+    <w:p>
+      <w:pPr>
+        <w:rPr>
+          <w:rFonts w:ascii="Times New Roman" w:hAnsi="Times New Roman" w:cs="Times New Roman"/>
+          <w:sz w:val="24"/>
+          <w:szCs w:val="24"/>
+        </w:rPr>
+      </w:pPr>
+    </w:p>
+    <w:p>
+      <w:pPr>
+        <w:rPr>
+          <w:rFonts w:ascii="Times New Roman" w:hAnsi="Times New Roman" w:cs="Times New Roman"/>
+          <w:sz w:val="24"/>
+          <w:szCs w:val="24"/>
+        </w:rPr>
+      </w:pPr>
+    </w:p>
+    <w:p>
+      <w:pPr>
+        <w:rPr>
+          <w:rFonts w:ascii="Times New Roman" w:hAnsi="Times New Roman" w:cs="Times New Roman"/>
+          <w:sz w:val="24"/>
+          <w:szCs w:val="24"/>
+        </w:rPr>
+      </w:pPr>
+      <w:r>
+        <w:rPr>
+          <w:rFonts w:ascii="Times New Roman" w:hAnsi="Times New Roman" w:cs="Times New Roman"/>
+          <w:noProof/>
+          <w:sz w:val="24"/>
+          <w:szCs w:val="24"/>
+        </w:rPr>
+        <w:lastRenderedPageBreak/>
+        <w:drawing>
+          <wp:inline distT="0" distB="0" distL="0" distR="0" wp14:anchorId="23E76B8B" wp14:editId="405798F4">
+            <wp:extent cx="2812024" cy="3276884"/>
+            <wp:effectExtent l="0" t="0" r="7620" b="0"/>
+            <wp:docPr id="7" name="Picture 7" descr="Text&#10;&#10;Description automatically generated"/>
+            <wp:cNvGraphicFramePr>
+              <a:graphicFrameLocks xmlns:a="http://schemas.openxmlformats.org/drawingml/2006/main" noChangeAspect="1"/>
+            </wp:cNvGraphicFramePr>
+            <a:graphic xmlns:a="http://schemas.openxmlformats.org/drawingml/2006/main">
+              <a:graphicData uri="http://schemas.openxmlformats.org/drawingml/2006/picture">
+                <pic:pic xmlns:pic="http://schemas.openxmlformats.org/drawingml/2006/picture">
+                  <pic:nvPicPr>
+                    <pic:cNvPr id="7" name="Picture 7" descr="Text&#10;&#10;Description automatically generated"/>
+                    <pic:cNvPicPr/>
+                  </pic:nvPicPr>
+                  <pic:blipFill>
+                    <a:blip r:embed="rId12">
+                      <a:extLst>
+                        <a:ext uri="{28A0092B-C50C-407E-A947-70E740481C1C}">
+                          <a14:useLocalDpi xmlns:a14="http://schemas.microsoft.com/office/drawing/2010/main" val="0"/>
+                        </a:ext>
+                      </a:extLst>
+                    </a:blip>
+                    <a:stretch>
+                      <a:fillRect/>
+                    </a:stretch>
+                  </pic:blipFill>
+                  <pic:spPr>
+                    <a:xfrm>
+                      <a:off x="0" y="0"/>
+                      <a:ext cx="2812024" cy="3276884"/>
+                    </a:xfrm>
+                    <a:prstGeom prst="rect">
+                      <a:avLst/>
+                    </a:prstGeom>
+                  </pic:spPr>
+                </pic:pic>
+              </a:graphicData>
+            </a:graphic>
+          </wp:inline>
+        </w:drawing>
+      </w:r>
+      <w:r>
+        <w:rPr>
+          <w:rFonts w:ascii="Times New Roman" w:hAnsi="Times New Roman" w:cs="Times New Roman"/>
+          <w:noProof/>
+          <w:sz w:val="24"/>
+          <w:szCs w:val="24"/>
+        </w:rPr>
+        <w:drawing>
+          <wp:inline distT="0" distB="0" distL="0" distR="0" wp14:anchorId="7D670A6B" wp14:editId="7B939CEF">
+            <wp:extent cx="2126164" cy="4747671"/>
+            <wp:effectExtent l="0" t="0" r="7620" b="0"/>
+            <wp:docPr id="8" name="Picture 8" descr="A screenshot of a computer screen&#10;&#10;Description automatically generated with medium confidence"/>
+            <wp:cNvGraphicFramePr>
+              <a:graphicFrameLocks xmlns:a="http://schemas.openxmlformats.org/drawingml/2006/main" noChangeAspect="1"/>
+            </wp:cNvGraphicFramePr>
+            <a:graphic xmlns:a="http://schemas.openxmlformats.org/drawingml/2006/main">
+              <a:graphicData uri="http://schemas.openxmlformats.org/drawingml/2006/picture">
+                <pic:pic xmlns:pic="http://schemas.openxmlformats.org/drawingml/2006/picture">
+                  <pic:nvPicPr>
+                    <pic:cNvPr id="8" name="Picture 8" descr="A screenshot of a computer screen&#10;&#10;Description automatically generated with medium confidence"/>
+                    <pic:cNvPicPr/>
+                  </pic:nvPicPr>
+                  <pic:blipFill>
+                    <a:blip r:embed="rId13">
+                      <a:extLst>
+                        <a:ext uri="{28A0092B-C50C-407E-A947-70E740481C1C}">
+                          <a14:useLocalDpi xmlns:a14="http://schemas.microsoft.com/office/drawing/2010/main" val="0"/>
+                        </a:ext>
+                      </a:extLst>
+                    </a:blip>
+                    <a:stretch>
+                      <a:fillRect/>
+                    </a:stretch>
+                  </pic:blipFill>
+                  <pic:spPr>
+                    <a:xfrm>
+                      <a:off x="0" y="0"/>
+                      <a:ext cx="2126164" cy="4747671"/>
+                    </a:xfrm>
+                    <a:prstGeom prst="rect">
+                      <a:avLst/>
+                    </a:prstGeom>
+                  </pic:spPr>
+                </pic:pic>
+              </a:graphicData>
+            </a:graphic>
+          </wp:inline>
+        </w:drawing>
+      </w:r>
+      <w:r>
+        <w:rPr>
+          <w:rFonts w:ascii="Times New Roman" w:hAnsi="Times New Roman" w:cs="Times New Roman"/>
+          <w:noProof/>
+          <w:sz w:val="24"/>
+          <w:szCs w:val="24"/>
+        </w:rPr>
+        <w:lastRenderedPageBreak/>
+        <w:drawing>
+          <wp:inline distT="0" distB="0" distL="0" distR="0" wp14:anchorId="5C1CC413" wp14:editId="3E55DC97">
+            <wp:extent cx="3951534" cy="4061460"/>
+            <wp:effectExtent l="0" t="0" r="0" b="0"/>
+            <wp:docPr id="9" name="Picture 9" descr="Text&#10;&#10;Description automatically generated"/>
+            <wp:cNvGraphicFramePr>
+              <a:graphicFrameLocks xmlns:a="http://schemas.openxmlformats.org/drawingml/2006/main" noChangeAspect="1"/>
+            </wp:cNvGraphicFramePr>
+            <a:graphic xmlns:a="http://schemas.openxmlformats.org/drawingml/2006/main">
+              <a:graphicData uri="http://schemas.openxmlformats.org/drawingml/2006/picture">
+                <pic:pic xmlns:pic="http://schemas.openxmlformats.org/drawingml/2006/picture">
+                  <pic:nvPicPr>
+                    <pic:cNvPr id="9" name="Picture 9" descr="Text&#10;&#10;Description automatically generated"/>
+                    <pic:cNvPicPr/>
+                  </pic:nvPicPr>
+                  <pic:blipFill>
+                    <a:blip r:embed="rId14">
+                      <a:extLst>
+                        <a:ext uri="{28A0092B-C50C-407E-A947-70E740481C1C}">
+                          <a14:useLocalDpi xmlns:a14="http://schemas.microsoft.com/office/drawing/2010/main" val="0"/>
+                        </a:ext>
+                      </a:extLst>
+                    </a:blip>
+                    <a:stretch>
+                      <a:fillRect/>
+                    </a:stretch>
+                  </pic:blipFill>
+                  <pic:spPr>
+                    <a:xfrm>
+                      <a:off x="0" y="0"/>
+                      <a:ext cx="3956968" cy="4067045"/>
+                    </a:xfrm>
+                    <a:prstGeom prst="rect">
+                      <a:avLst/>
+                    </a:prstGeom>
+                  </pic:spPr>
+                </pic:pic>
+              </a:graphicData>
+            </a:graphic>
+          </wp:inline>
+        </w:drawing>
+      </w:r>
+    </w:p>
     <w:sectPr>
+      <w:headerReference w:type="even" r:id="rId15"/>
+      <w:headerReference w:type="default" r:id="rId16"/>
+      <w:footerReference w:type="even" r:id="rId17"/>
+      <w:footerReference w:type="default" r:id="rId18"/>
+      <w:headerReference w:type="first" r:id="rId19"/>
+      <w:footerReference w:type="first" r:id="rId20"/>
       <w:pgSz w:w="12240" w:h="15840"/>
       <w:pgMar w:top="1440" w:right="1440" w:bottom="1440" w:left="1440" w:header="720" w:footer="720" w:gutter="0"/>
       <w:cols w:space="720"/>
@@ -265,6 +1408,130 @@
     </w:sectPr>
   </w:body>
 </w:document>
+</file>
+
+<file path=word/endnotes.xml><?xml version="1.0" encoding="utf-8"?>
+<w:endnotes xmlns:wpc="http://schemas.microsoft.com/office/word/2010/wordprocessingCanvas" xmlns:cx="http://schemas.microsoft.com/office/drawing/2014/chartex" xmlns:cx1="http://schemas.microsoft.com/office/drawing/2015/9/8/chartex" xmlns:cx2="http://schemas.microsoft.com/office/drawing/2015/10/21/chartex" xmlns:cx3="http://schemas.microsoft.com/office/drawing/2016/5/9/chartex" xmlns:cx4="http://schemas.microsoft.com/office/drawing/2016/5/10/chartex" xmlns:cx5="http://schemas.microsoft.com/office/drawing/2016/5/11/chartex" xmlns:cx6="http://schemas.microsoft.com/office/drawing/2016/5/12/chartex" xmlns:cx7="http://schemas.microsoft.com/office/drawing/2016/5/13/chartex" xmlns:cx8="http://schemas.microsoft.com/office/drawing/2016/5/14/chartex" xmlns:mc="http://schemas.openxmlformats.org/markup-compatibility/2006" xmlns:aink="http://schemas.microsoft.com/office/drawing/2016/ink" xmlns:am3d="http://schemas.microsoft.com/office/drawing/2017/model3d" xmlns:o="urn:schemas-microsoft-com:office:office" xmlns:r="http://schemas.openxmlformats.org/officeDocument/2006/relationships" xmlns:m="http://schemas.openxmlformats.org/officeDocument/2006/math" xmlns:v="urn:schemas-microsoft-com:vml" xmlns:wp14="http://schemas.microsoft.com/office/word/2010/wordprocessingDrawing" xmlns:wp="http://schemas.openxmlformats.org/drawingml/2006/wordprocessingDrawing" xmlns:w10="urn:schemas-microsoft-com:office:word" xmlns:w="http://schemas.openxmlformats.org/wordprocessingml/2006/main" xmlns:w14="http://schemas.microsoft.com/office/word/2010/wordml" xmlns:w15="http://schemas.microsoft.com/office/word/2012/wordml" xmlns:w16cex="http://schemas.microsoft.com/office/word/2018/wordml/cex" xmlns:w16cid="http://schemas.microsoft.com/office/word/2016/wordml/cid" xmlns:w16="http://schemas.microsoft.com/office/word/2018/wordml" xmlns:w16sdtdh="http://schemas.microsoft.com/office/word/2020/wordml/sdtdatahash" xmlns:w16se="http://schemas.microsoft.com/office/word/2015/wordml/symex" xmlns:wpg="http://schemas.microsoft.com/office/word/2010/wordprocessingGroup" xmlns:wpi="http://schemas.microsoft.com/office/word/2010/wordprocessingInk" xmlns:wne="http://schemas.microsoft.com/office/word/2006/wordml" xmlns:wps="http://schemas.microsoft.com/office/word/2010/wordprocessingShape" mc:Ignorable="w14 w15 w16se w16cid w16 w16cex w16sdtdh wp14">
+  <w:endnote w:type="separator" w:id="-1">
+    <w:p>
+      <w:pPr>
+        <w:spacing w:after="0" w:line="240" w:lineRule="auto"/>
+      </w:pPr>
+      <w:r>
+        <w:separator/>
+      </w:r>
+    </w:p>
+  </w:endnote>
+  <w:endnote w:type="continuationSeparator" w:id="0">
+    <w:p>
+      <w:pPr>
+        <w:spacing w:after="0" w:line="240" w:lineRule="auto"/>
+      </w:pPr>
+      <w:r>
+        <w:continuationSeparator/>
+      </w:r>
+    </w:p>
+  </w:endnote>
+</w:endnotes>
+</file>
+
+<file path=word/footer1.xml><?xml version="1.0" encoding="utf-8"?>
+<w:ftr xmlns:wpc="http://schemas.microsoft.com/office/word/2010/wordprocessingCanvas" xmlns:cx="http://schemas.microsoft.com/office/drawing/2014/chartex" xmlns:cx1="http://schemas.microsoft.com/office/drawing/2015/9/8/chartex" xmlns:cx2="http://schemas.microsoft.com/office/drawing/2015/10/21/chartex" xmlns:cx3="http://schemas.microsoft.com/office/drawing/2016/5/9/chartex" xmlns:cx4="http://schemas.microsoft.com/office/drawing/2016/5/10/chartex" xmlns:cx5="http://schemas.microsoft.com/office/drawing/2016/5/11/chartex" xmlns:cx6="http://schemas.microsoft.com/office/drawing/2016/5/12/chartex" xmlns:cx7="http://schemas.microsoft.com/office/drawing/2016/5/13/chartex" xmlns:cx8="http://schemas.microsoft.com/office/drawing/2016/5/14/chartex" xmlns:mc="http://schemas.openxmlformats.org/markup-compatibility/2006" xmlns:aink="http://schemas.microsoft.com/office/drawing/2016/ink" xmlns:am3d="http://schemas.microsoft.com/office/drawing/2017/model3d" xmlns:o="urn:schemas-microsoft-com:office:office" xmlns:r="http://schemas.openxmlformats.org/officeDocument/2006/relationships" xmlns:m="http://schemas.openxmlformats.org/officeDocument/2006/math" xmlns:v="urn:schemas-microsoft-com:vml" xmlns:wp14="http://schemas.microsoft.com/office/word/2010/wordprocessingDrawing" xmlns:wp="http://schemas.openxmlformats.org/drawingml/2006/wordprocessingDrawing" xmlns:w10="urn:schemas-microsoft-com:office:word" xmlns:w="http://schemas.openxmlformats.org/wordprocessingml/2006/main" xmlns:w14="http://schemas.microsoft.com/office/word/2010/wordml" xmlns:w15="http://schemas.microsoft.com/office/word/2012/wordml" xmlns:w16cex="http://schemas.microsoft.com/office/word/2018/wordml/cex" xmlns:w16cid="http://schemas.microsoft.com/office/word/2016/wordml/cid" xmlns:w16="http://schemas.microsoft.com/office/word/2018/wordml" xmlns:w16sdtdh="http://schemas.microsoft.com/office/word/2020/wordml/sdtdatahash" xmlns:w16se="http://schemas.microsoft.com/office/word/2015/wordml/symex" xmlns:wpg="http://schemas.microsoft.com/office/word/2010/wordprocessingGroup" xmlns:wpi="http://schemas.microsoft.com/office/word/2010/wordprocessingInk" xmlns:wne="http://schemas.microsoft.com/office/word/2006/wordml" xmlns:wps="http://schemas.microsoft.com/office/word/2010/wordprocessingShape" mc:Ignorable="w14 w15 w16se w16cid w16 w16cex w16sdtdh wp14">
+  <w:p>
+    <w:pPr>
+      <w:pStyle w:val="Footer"/>
+    </w:pPr>
+  </w:p>
+</w:ftr>
+</file>
+
+<file path=word/footer2.xml><?xml version="1.0" encoding="utf-8"?>
+<w:ftr xmlns:wpc="http://schemas.microsoft.com/office/word/2010/wordprocessingCanvas" xmlns:cx="http://schemas.microsoft.com/office/drawing/2014/chartex" xmlns:cx1="http://schemas.microsoft.com/office/drawing/2015/9/8/chartex" xmlns:cx2="http://schemas.microsoft.com/office/drawing/2015/10/21/chartex" xmlns:cx3="http://schemas.microsoft.com/office/drawing/2016/5/9/chartex" xmlns:cx4="http://schemas.microsoft.com/office/drawing/2016/5/10/chartex" xmlns:cx5="http://schemas.microsoft.com/office/drawing/2016/5/11/chartex" xmlns:cx6="http://schemas.microsoft.com/office/drawing/2016/5/12/chartex" xmlns:cx7="http://schemas.microsoft.com/office/drawing/2016/5/13/chartex" xmlns:cx8="http://schemas.microsoft.com/office/drawing/2016/5/14/chartex" xmlns:mc="http://schemas.openxmlformats.org/markup-compatibility/2006" xmlns:aink="http://schemas.microsoft.com/office/drawing/2016/ink" xmlns:am3d="http://schemas.microsoft.com/office/drawing/2017/model3d" xmlns:o="urn:schemas-microsoft-com:office:office" xmlns:r="http://schemas.openxmlformats.org/officeDocument/2006/relationships" xmlns:m="http://schemas.openxmlformats.org/officeDocument/2006/math" xmlns:v="urn:schemas-microsoft-com:vml" xmlns:wp14="http://schemas.microsoft.com/office/word/2010/wordprocessingDrawing" xmlns:wp="http://schemas.openxmlformats.org/drawingml/2006/wordprocessingDrawing" xmlns:w10="urn:schemas-microsoft-com:office:word" xmlns:w="http://schemas.openxmlformats.org/wordprocessingml/2006/main" xmlns:w14="http://schemas.microsoft.com/office/word/2010/wordml" xmlns:w15="http://schemas.microsoft.com/office/word/2012/wordml" xmlns:w16cex="http://schemas.microsoft.com/office/word/2018/wordml/cex" xmlns:w16cid="http://schemas.microsoft.com/office/word/2016/wordml/cid" xmlns:w16="http://schemas.microsoft.com/office/word/2018/wordml" xmlns:w16sdtdh="http://schemas.microsoft.com/office/word/2020/wordml/sdtdatahash" xmlns:w16se="http://schemas.microsoft.com/office/word/2015/wordml/symex" xmlns:wpg="http://schemas.microsoft.com/office/word/2010/wordprocessingGroup" xmlns:wpi="http://schemas.microsoft.com/office/word/2010/wordprocessingInk" xmlns:wne="http://schemas.microsoft.com/office/word/2006/wordml" xmlns:wps="http://schemas.microsoft.com/office/word/2010/wordprocessingShape" mc:Ignorable="w14 w15 w16se w16cid w16 w16cex w16sdtdh wp14">
+  <w:p>
+    <w:pPr>
+      <w:pStyle w:val="Footer"/>
+    </w:pPr>
+  </w:p>
+</w:ftr>
+</file>
+
+<file path=word/footer3.xml><?xml version="1.0" encoding="utf-8"?>
+<w:ftr xmlns:wpc="http://schemas.microsoft.com/office/word/2010/wordprocessingCanvas" xmlns:cx="http://schemas.microsoft.com/office/drawing/2014/chartex" xmlns:cx1="http://schemas.microsoft.com/office/drawing/2015/9/8/chartex" xmlns:cx2="http://schemas.microsoft.com/office/drawing/2015/10/21/chartex" xmlns:cx3="http://schemas.microsoft.com/office/drawing/2016/5/9/chartex" xmlns:cx4="http://schemas.microsoft.com/office/drawing/2016/5/10/chartex" xmlns:cx5="http://schemas.microsoft.com/office/drawing/2016/5/11/chartex" xmlns:cx6="http://schemas.microsoft.com/office/drawing/2016/5/12/chartex" xmlns:cx7="http://schemas.microsoft.com/office/drawing/2016/5/13/chartex" xmlns:cx8="http://schemas.microsoft.com/office/drawing/2016/5/14/chartex" xmlns:mc="http://schemas.openxmlformats.org/markup-compatibility/2006" xmlns:aink="http://schemas.microsoft.com/office/drawing/2016/ink" xmlns:am3d="http://schemas.microsoft.com/office/drawing/2017/model3d" xmlns:o="urn:schemas-microsoft-com:office:office" xmlns:r="http://schemas.openxmlformats.org/officeDocument/2006/relationships" xmlns:m="http://schemas.openxmlformats.org/officeDocument/2006/math" xmlns:v="urn:schemas-microsoft-com:vml" xmlns:wp14="http://schemas.microsoft.com/office/word/2010/wordprocessingDrawing" xmlns:wp="http://schemas.openxmlformats.org/drawingml/2006/wordprocessingDrawing" xmlns:w10="urn:schemas-microsoft-com:office:word" xmlns:w="http://schemas.openxmlformats.org/wordprocessingml/2006/main" xmlns:w14="http://schemas.microsoft.com/office/word/2010/wordml" xmlns:w15="http://schemas.microsoft.com/office/word/2012/wordml" xmlns:w16cex="http://schemas.microsoft.com/office/word/2018/wordml/cex" xmlns:w16cid="http://schemas.microsoft.com/office/word/2016/wordml/cid" xmlns:w16="http://schemas.microsoft.com/office/word/2018/wordml" xmlns:w16sdtdh="http://schemas.microsoft.com/office/word/2020/wordml/sdtdatahash" xmlns:w16se="http://schemas.microsoft.com/office/word/2015/wordml/symex" xmlns:wpg="http://schemas.microsoft.com/office/word/2010/wordprocessingGroup" xmlns:wpi="http://schemas.microsoft.com/office/word/2010/wordprocessingInk" xmlns:wne="http://schemas.microsoft.com/office/word/2006/wordml" xmlns:wps="http://schemas.microsoft.com/office/word/2010/wordprocessingShape" mc:Ignorable="w14 w15 w16se w16cid w16 w16cex w16sdtdh wp14">
+  <w:p>
+    <w:pPr>
+      <w:pStyle w:val="Footer"/>
+    </w:pPr>
+  </w:p>
+</w:ftr>
+</file>
+
+<file path=word/footnotes.xml><?xml version="1.0" encoding="utf-8"?>
+<w:footnotes xmlns:wpc="http://schemas.microsoft.com/office/word/2010/wordprocessingCanvas" xmlns:cx="http://schemas.microsoft.com/office/drawing/2014/chartex" xmlns:cx1="http://schemas.microsoft.com/office/drawing/2015/9/8/chartex" xmlns:cx2="http://schemas.microsoft.com/office/drawing/2015/10/21/chartex" xmlns:cx3="http://schemas.microsoft.com/office/drawing/2016/5/9/chartex" xmlns:cx4="http://schemas.microsoft.com/office/drawing/2016/5/10/chartex" xmlns:cx5="http://schemas.microsoft.com/office/drawing/2016/5/11/chartex" xmlns:cx6="http://schemas.microsoft.com/office/drawing/2016/5/12/chartex" xmlns:cx7="http://schemas.microsoft.com/office/drawing/2016/5/13/chartex" xmlns:cx8="http://schemas.microsoft.com/office/drawing/2016/5/14/chartex" xmlns:mc="http://schemas.openxmlformats.org/markup-compatibility/2006" xmlns:aink="http://schemas.microsoft.com/office/drawing/2016/ink" xmlns:am3d="http://schemas.microsoft.com/office/drawing/2017/model3d" xmlns:o="urn:schemas-microsoft-com:office:office" xmlns:r="http://schemas.openxmlformats.org/officeDocument/2006/relationships" xmlns:m="http://schemas.openxmlformats.org/officeDocument/2006/math" xmlns:v="urn:schemas-microsoft-com:vml" xmlns:wp14="http://schemas.microsoft.com/office/word/2010/wordprocessingDrawing" xmlns:wp="http://schemas.openxmlformats.org/drawingml/2006/wordprocessingDrawing" xmlns:w10="urn:schemas-microsoft-com:office:word" xmlns:w="http://schemas.openxmlformats.org/wordprocessingml/2006/main" xmlns:w14="http://schemas.microsoft.com/office/word/2010/wordml" xmlns:w15="http://schemas.microsoft.com/office/word/2012/wordml" xmlns:w16cex="http://schemas.microsoft.com/office/word/2018/wordml/cex" xmlns:w16cid="http://schemas.microsoft.com/office/word/2016/wordml/cid" xmlns:w16="http://schemas.microsoft.com/office/word/2018/wordml" xmlns:w16sdtdh="http://schemas.microsoft.com/office/word/2020/wordml/sdtdatahash" xmlns:w16se="http://schemas.microsoft.com/office/word/2015/wordml/symex" xmlns:wpg="http://schemas.microsoft.com/office/word/2010/wordprocessingGroup" xmlns:wpi="http://schemas.microsoft.com/office/word/2010/wordprocessingInk" xmlns:wne="http://schemas.microsoft.com/office/word/2006/wordml" xmlns:wps="http://schemas.microsoft.com/office/word/2010/wordprocessingShape" mc:Ignorable="w14 w15 w16se w16cid w16 w16cex w16sdtdh wp14">
+  <w:footnote w:type="separator" w:id="-1">
+    <w:p>
+      <w:pPr>
+        <w:spacing w:after="0" w:line="240" w:lineRule="auto"/>
+      </w:pPr>
+      <w:r>
+        <w:separator/>
+      </w:r>
+    </w:p>
+  </w:footnote>
+  <w:footnote w:type="continuationSeparator" w:id="0">
+    <w:p>
+      <w:pPr>
+        <w:spacing w:after="0" w:line="240" w:lineRule="auto"/>
+      </w:pPr>
+      <w:r>
+        <w:continuationSeparator/>
+      </w:r>
+    </w:p>
+  </w:footnote>
+</w:footnotes>
+</file>
+
+<file path=word/header1.xml><?xml version="1.0" encoding="utf-8"?>
+<w:hdr xmlns:wpc="http://schemas.microsoft.com/office/word/2010/wordprocessingCanvas" xmlns:cx="http://schemas.microsoft.com/office/drawing/2014/chartex" xmlns:cx1="http://schemas.microsoft.com/office/drawing/2015/9/8/chartex" xmlns:cx2="http://schemas.microsoft.com/office/drawing/2015/10/21/chartex" xmlns:cx3="http://schemas.microsoft.com/office/drawing/2016/5/9/chartex" xmlns:cx4="http://schemas.microsoft.com/office/drawing/2016/5/10/chartex" xmlns:cx5="http://schemas.microsoft.com/office/drawing/2016/5/11/chartex" xmlns:cx6="http://schemas.microsoft.com/office/drawing/2016/5/12/chartex" xmlns:cx7="http://schemas.microsoft.com/office/drawing/2016/5/13/chartex" xmlns:cx8="http://schemas.microsoft.com/office/drawing/2016/5/14/chartex" xmlns:mc="http://schemas.openxmlformats.org/markup-compatibility/2006" xmlns:aink="http://schemas.microsoft.com/office/drawing/2016/ink" xmlns:am3d="http://schemas.microsoft.com/office/drawing/2017/model3d" xmlns:o="urn:schemas-microsoft-com:office:office" xmlns:r="http://schemas.openxmlformats.org/officeDocument/2006/relationships" xmlns:m="http://schemas.openxmlformats.org/officeDocument/2006/math" xmlns:v="urn:schemas-microsoft-com:vml" xmlns:wp14="http://schemas.microsoft.com/office/word/2010/wordprocessingDrawing" xmlns:wp="http://schemas.openxmlformats.org/drawingml/2006/wordprocessingDrawing" xmlns:w10="urn:schemas-microsoft-com:office:word" xmlns:w="http://schemas.openxmlformats.org/wordprocessingml/2006/main" xmlns:w14="http://schemas.microsoft.com/office/word/2010/wordml" xmlns:w15="http://schemas.microsoft.com/office/word/2012/wordml" xmlns:w16cex="http://schemas.microsoft.com/office/word/2018/wordml/cex" xmlns:w16cid="http://schemas.microsoft.com/office/word/2016/wordml/cid" xmlns:w16="http://schemas.microsoft.com/office/word/2018/wordml" xmlns:w16sdtdh="http://schemas.microsoft.com/office/word/2020/wordml/sdtdatahash" xmlns:w16se="http://schemas.microsoft.com/office/word/2015/wordml/symex" xmlns:wpg="http://schemas.microsoft.com/office/word/2010/wordprocessingGroup" xmlns:wpi="http://schemas.microsoft.com/office/word/2010/wordprocessingInk" xmlns:wne="http://schemas.microsoft.com/office/word/2006/wordml" xmlns:wps="http://schemas.microsoft.com/office/word/2010/wordprocessingShape" mc:Ignorable="w14 w15 w16se w16cid w16 w16cex w16sdtdh wp14">
+  <w:p>
+    <w:pPr>
+      <w:pStyle w:val="Header"/>
+    </w:pPr>
+  </w:p>
+</w:hdr>
+</file>
+
+<file path=word/header2.xml><?xml version="1.0" encoding="utf-8"?>
+<w:hdr xmlns:wpc="http://schemas.microsoft.com/office/word/2010/wordprocessingCanvas" xmlns:cx="http://schemas.microsoft.com/office/drawing/2014/chartex" xmlns:cx1="http://schemas.microsoft.com/office/drawing/2015/9/8/chartex" xmlns:cx2="http://schemas.microsoft.com/office/drawing/2015/10/21/chartex" xmlns:cx3="http://schemas.microsoft.com/office/drawing/2016/5/9/chartex" xmlns:cx4="http://schemas.microsoft.com/office/drawing/2016/5/10/chartex" xmlns:cx5="http://schemas.microsoft.com/office/drawing/2016/5/11/chartex" xmlns:cx6="http://schemas.microsoft.com/office/drawing/2016/5/12/chartex" xmlns:cx7="http://schemas.microsoft.com/office/drawing/2016/5/13/chartex" xmlns:cx8="http://schemas.microsoft.com/office/drawing/2016/5/14/chartex" xmlns:mc="http://schemas.openxmlformats.org/markup-compatibility/2006" xmlns:aink="http://schemas.microsoft.com/office/drawing/2016/ink" xmlns:am3d="http://schemas.microsoft.com/office/drawing/2017/model3d" xmlns:o="urn:schemas-microsoft-com:office:office" xmlns:r="http://schemas.openxmlformats.org/officeDocument/2006/relationships" xmlns:m="http://schemas.openxmlformats.org/officeDocument/2006/math" xmlns:v="urn:schemas-microsoft-com:vml" xmlns:wp14="http://schemas.microsoft.com/office/word/2010/wordprocessingDrawing" xmlns:wp="http://schemas.openxmlformats.org/drawingml/2006/wordprocessingDrawing" xmlns:w10="urn:schemas-microsoft-com:office:word" xmlns:w="http://schemas.openxmlformats.org/wordprocessingml/2006/main" xmlns:w14="http://schemas.microsoft.com/office/word/2010/wordml" xmlns:w15="http://schemas.microsoft.com/office/word/2012/wordml" xmlns:w16cex="http://schemas.microsoft.com/office/word/2018/wordml/cex" xmlns:w16cid="http://schemas.microsoft.com/office/word/2016/wordml/cid" xmlns:w16="http://schemas.microsoft.com/office/word/2018/wordml" xmlns:w16sdtdh="http://schemas.microsoft.com/office/word/2020/wordml/sdtdatahash" xmlns:w16se="http://schemas.microsoft.com/office/word/2015/wordml/symex" xmlns:wpg="http://schemas.microsoft.com/office/word/2010/wordprocessingGroup" xmlns:wpi="http://schemas.microsoft.com/office/word/2010/wordprocessingInk" xmlns:wne="http://schemas.microsoft.com/office/word/2006/wordml" xmlns:wps="http://schemas.microsoft.com/office/word/2010/wordprocessingShape" mc:Ignorable="w14 w15 w16se w16cid w16 w16cex w16sdtdh wp14">
+  <w:p>
+    <w:pPr>
+      <w:pStyle w:val="Header"/>
+      <w:jc w:val="right"/>
+      <w:rPr>
+        <w:rFonts w:ascii="Times New Roman" w:hAnsi="Times New Roman" w:cs="Times New Roman"/>
+        <w:sz w:val="24"/>
+        <w:szCs w:val="24"/>
+      </w:rPr>
+    </w:pPr>
+    <w:r>
+      <w:rPr>
+        <w:rFonts w:ascii="Times New Roman" w:hAnsi="Times New Roman" w:cs="Times New Roman"/>
+        <w:sz w:val="24"/>
+        <w:szCs w:val="24"/>
+      </w:rPr>
+      <w:t>Vaishak Menon</w:t>
+    </w:r>
+  </w:p>
+</w:hdr>
+</file>
+
+<file path=word/header3.xml><?xml version="1.0" encoding="utf-8"?>
+<w:hdr xmlns:wpc="http://schemas.microsoft.com/office/word/2010/wordprocessingCanvas" xmlns:cx="http://schemas.microsoft.com/office/drawing/2014/chartex" xmlns:cx1="http://schemas.microsoft.com/office/drawing/2015/9/8/chartex" xmlns:cx2="http://schemas.microsoft.com/office/drawing/2015/10/21/chartex" xmlns:cx3="http://schemas.microsoft.com/office/drawing/2016/5/9/chartex" xmlns:cx4="http://schemas.microsoft.com/office/drawing/2016/5/10/chartex" xmlns:cx5="http://schemas.microsoft.com/office/drawing/2016/5/11/chartex" xmlns:cx6="http://schemas.microsoft.com/office/drawing/2016/5/12/chartex" xmlns:cx7="http://schemas.microsoft.com/office/drawing/2016/5/13/chartex" xmlns:cx8="http://schemas.microsoft.com/office/drawing/2016/5/14/chartex" xmlns:mc="http://schemas.openxmlformats.org/markup-compatibility/2006" xmlns:aink="http://schemas.microsoft.com/office/drawing/2016/ink" xmlns:am3d="http://schemas.microsoft.com/office/drawing/2017/model3d" xmlns:o="urn:schemas-microsoft-com:office:office" xmlns:r="http://schemas.openxmlformats.org/officeDocument/2006/relationships" xmlns:m="http://schemas.openxmlformats.org/officeDocument/2006/math" xmlns:v="urn:schemas-microsoft-com:vml" xmlns:wp14="http://schemas.microsoft.com/office/word/2010/wordprocessingDrawing" xmlns:wp="http://schemas.openxmlformats.org/drawingml/2006/wordprocessingDrawing" xmlns:w10="urn:schemas-microsoft-com:office:word" xmlns:w="http://schemas.openxmlformats.org/wordprocessingml/2006/main" xmlns:w14="http://schemas.microsoft.com/office/word/2010/wordml" xmlns:w15="http://schemas.microsoft.com/office/word/2012/wordml" xmlns:w16cex="http://schemas.microsoft.com/office/word/2018/wordml/cex" xmlns:w16cid="http://schemas.microsoft.com/office/word/2016/wordml/cid" xmlns:w16="http://schemas.microsoft.com/office/word/2018/wordml" xmlns:w16sdtdh="http://schemas.microsoft.com/office/word/2020/wordml/sdtdatahash" xmlns:w16se="http://schemas.microsoft.com/office/word/2015/wordml/symex" xmlns:wpg="http://schemas.microsoft.com/office/word/2010/wordprocessingGroup" xmlns:wpi="http://schemas.microsoft.com/office/word/2010/wordprocessingInk" xmlns:wne="http://schemas.microsoft.com/office/word/2006/wordml" xmlns:wps="http://schemas.microsoft.com/office/word/2010/wordprocessingShape" mc:Ignorable="w14 w15 w16se w16cid w16 w16cex w16sdtdh wp14">
+  <w:p>
+    <w:pPr>
+      <w:pStyle w:val="Header"/>
+    </w:pPr>
+  </w:p>
+</w:hdr>
 </file>
 
 <file path=word/styles.xml><?xml version="1.0" encoding="utf-8"?>
@@ -694,6 +1961,50 @@
     <w:semiHidden/>
     <w:unhideWhenUsed/>
   </w:style>
+  <w:style w:type="paragraph" w:styleId="Header">
+    <w:name w:val="header"/>
+    <w:basedOn w:val="Normal"/>
+    <w:link w:val="HeaderChar"/>
+    <w:uiPriority w:val="99"/>
+    <w:unhideWhenUsed/>
+    <w:rsid w:val="009626ED"/>
+    <w:pPr>
+      <w:tabs>
+        <w:tab w:val="center" w:pos="4680"/>
+        <w:tab w:val="right" w:pos="9360"/>
+      </w:tabs>
+      <w:spacing w:after="0" w:line="240" w:lineRule="auto"/>
+    </w:pPr>
+  </w:style>
+  <w:style w:type="character" w:customStyle="1" w:styleId="HeaderChar">
+    <w:name w:val="Header Char"/>
+    <w:basedOn w:val="DefaultParagraphFont"/>
+    <w:link w:val="Header"/>
+    <w:uiPriority w:val="99"/>
+    <w:rsid w:val="009626ED"/>
+  </w:style>
+  <w:style w:type="paragraph" w:styleId="Footer">
+    <w:name w:val="footer"/>
+    <w:basedOn w:val="Normal"/>
+    <w:link w:val="FooterChar"/>
+    <w:uiPriority w:val="99"/>
+    <w:unhideWhenUsed/>
+    <w:rsid w:val="009626ED"/>
+    <w:pPr>
+      <w:tabs>
+        <w:tab w:val="center" w:pos="4680"/>
+        <w:tab w:val="right" w:pos="9360"/>
+      </w:tabs>
+      <w:spacing w:after="0" w:line="240" w:lineRule="auto"/>
+    </w:pPr>
+  </w:style>
+  <w:style w:type="character" w:customStyle="1" w:styleId="FooterChar">
+    <w:name w:val="Footer Char"/>
+    <w:basedOn w:val="DefaultParagraphFont"/>
+    <w:link w:val="Footer"/>
+    <w:uiPriority w:val="99"/>
+    <w:rsid w:val="009626ED"/>
+  </w:style>
 </w:styles>
 </file>
 

</xml_diff>

<commit_message>
removed insertion sort from 303 lab 6, made lab 3 zip
</commit_message>
<xml_diff>
--- a/CS303/Lab6/CS303 Lab 6 - Report.docx
+++ b/CS303/Lab6/CS303 Lab 6 - Report.docx
@@ -195,7 +195,25 @@
           <w:sz w:val="24"/>
           <w:szCs w:val="24"/>
         </w:rPr>
-        <w:t xml:space="preserve">(), which takes in an array, a starting point, and an ending point as parameters/inputs. Within this function, the code goes through the array starting at the inputted starting point and ending at the inputted ending point. After finding the smallest and largest, the indices are put into an array. The second function is just a swap function that will swap to digits within the array given the indices. The final function is the sort function which takes in input of an integer array. This function has two variables, i and j, which </w:t>
+        <w:t xml:space="preserve">(), which takes in an array, a starting point, and an ending point as parameters/inputs. Within this function, the code goes through the array starting at the inputted starting point and ending at the inputted ending point. After finding the smallest and largest, the indices are put into an array. The second function is just a swap function that will swap to digits within the array given the indices. The final function is the </w:t>
+      </w:r>
+      <w:proofErr w:type="gramStart"/>
+      <w:r>
+        <w:rPr>
+          <w:rFonts w:ascii="Times New Roman" w:hAnsi="Times New Roman" w:cs="Times New Roman"/>
+          <w:sz w:val="24"/>
+          <w:szCs w:val="24"/>
+        </w:rPr>
+        <w:t>sort</w:t>
+      </w:r>
+      <w:proofErr w:type="gramEnd"/>
+      <w:r>
+        <w:rPr>
+          <w:rFonts w:ascii="Times New Roman" w:hAnsi="Times New Roman" w:cs="Times New Roman"/>
+          <w:sz w:val="24"/>
+          <w:szCs w:val="24"/>
+        </w:rPr>
+        <w:t xml:space="preserve"> function which takes in input of an integer array. This function has two variables, i and j, which </w:t>
       </w:r>
       <w:r>
         <w:rPr>
@@ -229,7 +247,7 @@
           <w:sz w:val="24"/>
           <w:szCs w:val="24"/>
         </w:rPr>
-        <w:t xml:space="preserve">There is an if statement within the </w:t>
+        <w:t xml:space="preserve">There are a series of if-elseif-else statements that make sure the based on specific cases such as the smallest number being in the largest index and vice versa. These statements ensure that there </w:t>
       </w:r>
       <w:proofErr w:type="gramStart"/>
       <w:r>
@@ -238,6 +256,90 @@
           <w:sz w:val="24"/>
           <w:szCs w:val="24"/>
         </w:rPr>
+        <w:t>is</w:t>
+      </w:r>
+      <w:proofErr w:type="gramEnd"/>
+      <w:r>
+        <w:rPr>
+          <w:rFonts w:ascii="Times New Roman" w:hAnsi="Times New Roman" w:cs="Times New Roman"/>
+          <w:sz w:val="24"/>
+          <w:szCs w:val="24"/>
+        </w:rPr>
+        <w:t xml:space="preserve"> no unnecessary swaps causing the array to not be completely sorted. </w:t>
+      </w:r>
+      <w:r>
+        <w:rPr>
+          <w:rFonts w:ascii="Times New Roman" w:hAnsi="Times New Roman" w:cs="Times New Roman"/>
+          <w:sz w:val="24"/>
+          <w:szCs w:val="24"/>
+        </w:rPr>
+        <w:t xml:space="preserve">The driver for this class </w:t>
+      </w:r>
+      <w:r>
+        <w:rPr>
+          <w:rFonts w:ascii="Times New Roman" w:hAnsi="Times New Roman" w:cs="Times New Roman"/>
+          <w:sz w:val="24"/>
+          <w:szCs w:val="24"/>
+        </w:rPr>
+        <w:t xml:space="preserve">reads in the input file, splits it up into an array and </w:t>
+      </w:r>
+      <w:r>
+        <w:rPr>
+          <w:rFonts w:ascii="Times New Roman" w:hAnsi="Times New Roman" w:cs="Times New Roman"/>
+          <w:sz w:val="24"/>
+          <w:szCs w:val="24"/>
+        </w:rPr>
+        <w:t>then calls the sort and produces the time it took to sort it.</w:t>
+      </w:r>
+    </w:p>
+    <w:p>
+      <w:pPr>
+        <w:rPr>
+          <w:rFonts w:ascii="Times New Roman" w:hAnsi="Times New Roman" w:cs="Times New Roman"/>
+          <w:sz w:val="24"/>
+          <w:szCs w:val="24"/>
+        </w:rPr>
+      </w:pPr>
+    </w:p>
+    <w:p>
+      <w:pPr>
+        <w:rPr>
+          <w:rFonts w:ascii="Times New Roman" w:hAnsi="Times New Roman" w:cs="Times New Roman"/>
+          <w:sz w:val="24"/>
+          <w:szCs w:val="24"/>
+        </w:rPr>
+      </w:pPr>
+      <w:r>
+        <w:rPr>
+          <w:rFonts w:ascii="Times New Roman" w:hAnsi="Times New Roman" w:cs="Times New Roman"/>
+          <w:sz w:val="24"/>
+          <w:szCs w:val="24"/>
+        </w:rPr>
+        <w:t xml:space="preserve">The second program is designed to take in a log that has been provided and sort the city data alphabetically while also keeping the time data sorted </w:t>
+      </w:r>
+      <w:r>
+        <w:rPr>
+          <w:rFonts w:ascii="Times New Roman" w:hAnsi="Times New Roman" w:cs="Times New Roman"/>
+          <w:sz w:val="24"/>
+          <w:szCs w:val="24"/>
+        </w:rPr>
+        <w:t>if there are multiple logs of one city.</w:t>
+      </w:r>
+      <w:r>
+        <w:rPr>
+          <w:rFonts w:ascii="Times New Roman" w:hAnsi="Times New Roman" w:cs="Times New Roman"/>
+          <w:sz w:val="24"/>
+          <w:szCs w:val="24"/>
+        </w:rPr>
+        <w:t xml:space="preserve"> My code has a </w:t>
+      </w:r>
+      <w:proofErr w:type="gramStart"/>
+      <w:r>
+        <w:rPr>
+          <w:rFonts w:ascii="Times New Roman" w:hAnsi="Times New Roman" w:cs="Times New Roman"/>
+          <w:sz w:val="24"/>
+          <w:szCs w:val="24"/>
+        </w:rPr>
         <w:t>sort</w:t>
       </w:r>
       <w:proofErr w:type="gramEnd"/>
@@ -247,72 +349,7 @@
           <w:sz w:val="24"/>
           <w:szCs w:val="24"/>
         </w:rPr>
-        <w:t xml:space="preserve"> function that checks if the largest element is at the smallest index, which if true, the order of swapping changes due to a bug that I found while testing. </w:t>
-      </w:r>
-      <w:r>
-        <w:rPr>
-          <w:rFonts w:ascii="Times New Roman" w:hAnsi="Times New Roman" w:cs="Times New Roman"/>
-          <w:sz w:val="24"/>
-          <w:szCs w:val="24"/>
-        </w:rPr>
-        <w:t>After doing all the swaps and making it to the middle, I also added an insertion sort implementation from lab2, to make sure that the middle element is where it is supposed to be and if it isn’t put it in the right place and to make sure that the rest of the array was sorted completely. This is more of just a check in place to make sure everything went well.</w:t>
-      </w:r>
-      <w:r>
-        <w:rPr>
-          <w:rFonts w:ascii="Times New Roman" w:hAnsi="Times New Roman" w:cs="Times New Roman"/>
-          <w:sz w:val="24"/>
-          <w:szCs w:val="24"/>
-        </w:rPr>
-        <w:t xml:space="preserve"> The driver for this class </w:t>
-      </w:r>
-      <w:r>
-        <w:rPr>
-          <w:rFonts w:ascii="Times New Roman" w:hAnsi="Times New Roman" w:cs="Times New Roman"/>
-          <w:sz w:val="24"/>
-          <w:szCs w:val="24"/>
-        </w:rPr>
-        <w:t xml:space="preserve">reads in the input file, splits it up into an array and </w:t>
-      </w:r>
-      <w:r>
-        <w:rPr>
-          <w:rFonts w:ascii="Times New Roman" w:hAnsi="Times New Roman" w:cs="Times New Roman"/>
-          <w:sz w:val="24"/>
-          <w:szCs w:val="24"/>
-        </w:rPr>
-        <w:t>then calls the sort and produces the time it took to sort it.</w:t>
-      </w:r>
-    </w:p>
-    <w:p>
-      <w:pPr>
-        <w:rPr>
-          <w:rFonts w:ascii="Times New Roman" w:hAnsi="Times New Roman" w:cs="Times New Roman"/>
-          <w:sz w:val="24"/>
-          <w:szCs w:val="24"/>
-        </w:rPr>
-      </w:pPr>
-      <w:r>
-        <w:rPr>
-          <w:rFonts w:ascii="Times New Roman" w:hAnsi="Times New Roman" w:cs="Times New Roman"/>
-          <w:sz w:val="24"/>
-          <w:szCs w:val="24"/>
-        </w:rPr>
-        <w:t xml:space="preserve">The second program is designed to take in a log that has been provided and sort the city data alphabetically while also keeping the time data sorted </w:t>
-      </w:r>
-      <w:r>
-        <w:rPr>
-          <w:rFonts w:ascii="Times New Roman" w:hAnsi="Times New Roman" w:cs="Times New Roman"/>
-          <w:sz w:val="24"/>
-          <w:szCs w:val="24"/>
-        </w:rPr>
-        <w:t>if there are multiple logs of one city.</w:t>
-      </w:r>
-      <w:r>
-        <w:rPr>
-          <w:rFonts w:ascii="Times New Roman" w:hAnsi="Times New Roman" w:cs="Times New Roman"/>
-          <w:sz w:val="24"/>
-          <w:szCs w:val="24"/>
-        </w:rPr>
-        <w:t xml:space="preserve"> My code has a sort function that essentially just uses insertion sort on both arraylists, cities and times. The cities get sorted in alphabetical order using insertion sort and comparing the strings and at the same time whenever an insert/swap is made that same thing is done to the time ArrayList since they both have the same exact order as the txt file before any sorting begins. I also have a convert function that takes the times array and turns it back into strings because originally, I was going to work with Map and HashMap and this required the times to become </w:t>
+        <w:t xml:space="preserve"> function that essentially just uses insertion sort on both arraylists, cities and times. The cities get sorted in alphabetical order using insertion sort and comparing the strings and at the same time whenever an insert/swap is made that same thing is done to the time ArrayList since they both have the same exact order as the txt file before any sorting begins. I also have a convert function that takes the times array and turns it back into strings because originally, I was going to work with Map and HashMap and this required the times to become integers. The driver class for this problem reads in each line, splits it by whitespace, and gets the </w:t>
       </w:r>
       <w:r>
         <w:rPr>
@@ -321,7 +358,7 @@
           <w:szCs w:val="24"/>
         </w:rPr>
         <w:lastRenderedPageBreak/>
-        <w:t>integers. The driver class for this problem reads in each line, splits it by whitespace, and gets the city and puts it into an ArrayList and gets the time and puts it in a different ArrayList.</w:t>
+        <w:t>city and puts it into an ArrayList and gets the time and puts it in a different ArrayList.</w:t>
       </w:r>
       <w:r>
         <w:rPr>
@@ -347,6 +384,85 @@
         </w:rPr>
         <w:t>cities and corresponding times.</w:t>
       </w:r>
+    </w:p>
+    <w:p>
+      <w:pPr>
+        <w:rPr>
+          <w:rFonts w:ascii="Times New Roman" w:hAnsi="Times New Roman" w:cs="Times New Roman"/>
+          <w:sz w:val="24"/>
+          <w:szCs w:val="24"/>
+        </w:rPr>
+      </w:pPr>
+      <w:r>
+        <w:rPr>
+          <w:rFonts w:ascii="Times New Roman" w:hAnsi="Times New Roman" w:cs="Times New Roman"/>
+          <w:sz w:val="24"/>
+          <w:szCs w:val="24"/>
+        </w:rPr>
+        <w:t>*Extra Credit*</w:t>
+      </w:r>
+    </w:p>
+    <w:p>
+      <w:pPr>
+        <w:rPr>
+          <w:rFonts w:ascii="Times New Roman" w:hAnsi="Times New Roman" w:cs="Times New Roman"/>
+          <w:sz w:val="24"/>
+          <w:szCs w:val="24"/>
+        </w:rPr>
+      </w:pPr>
+      <w:r>
+        <w:rPr>
+          <w:rFonts w:ascii="Times New Roman" w:hAnsi="Times New Roman" w:cs="Times New Roman"/>
+          <w:sz w:val="24"/>
+          <w:szCs w:val="24"/>
+        </w:rPr>
+        <w:t xml:space="preserve">I believe that my code allows for this by checking to see if the string before time </w:t>
+      </w:r>
+      <w:proofErr w:type="gramStart"/>
+      <w:r>
+        <w:rPr>
+          <w:rFonts w:ascii="Times New Roman" w:hAnsi="Times New Roman" w:cs="Times New Roman"/>
+          <w:sz w:val="24"/>
+          <w:szCs w:val="24"/>
+        </w:rPr>
+        <w:t>is multiple words long</w:t>
+      </w:r>
+      <w:proofErr w:type="gramEnd"/>
+      <w:r>
+        <w:rPr>
+          <w:rFonts w:ascii="Times New Roman" w:hAnsi="Times New Roman" w:cs="Times New Roman"/>
+          <w:sz w:val="24"/>
+          <w:szCs w:val="24"/>
+        </w:rPr>
+        <w:t xml:space="preserve">. I was able to test it and see that it did work. I implemented this by checking to see if when I split up the line the array holding each value in the line was longer than 2, which if true, would mean that there </w:t>
+      </w:r>
+      <w:proofErr w:type="gramStart"/>
+      <w:r>
+        <w:rPr>
+          <w:rFonts w:ascii="Times New Roman" w:hAnsi="Times New Roman" w:cs="Times New Roman"/>
+          <w:sz w:val="24"/>
+          <w:szCs w:val="24"/>
+        </w:rPr>
+        <w:t>are</w:t>
+      </w:r>
+      <w:proofErr w:type="gramEnd"/>
+      <w:r>
+        <w:rPr>
+          <w:rFonts w:ascii="Times New Roman" w:hAnsi="Times New Roman" w:cs="Times New Roman"/>
+          <w:sz w:val="24"/>
+          <w:szCs w:val="24"/>
+        </w:rPr>
+        <w:t xml:space="preserve"> more than one word in the location name.</w:t>
+      </w:r>
+    </w:p>
+    <w:p>
+      <w:pPr>
+        <w:rPr>
+          <w:rFonts w:ascii="Times New Roman" w:hAnsi="Times New Roman" w:cs="Times New Roman"/>
+          <w:sz w:val="24"/>
+          <w:szCs w:val="24"/>
+        </w:rPr>
+      </w:pPr>
     </w:p>
     <w:p>
       <w:pPr>
@@ -770,7 +886,16 @@
           <w:sz w:val="24"/>
           <w:szCs w:val="24"/>
         </w:rPr>
-        <w:t xml:space="preserve"> but it also ensures a sorted array. Although the time might be longer especially after the number of elements gets much larger, the sort is completely sorted within a reasonable time considering that most of the time is only from swapping and not from the insertion sort.</w:t>
+        <w:t xml:space="preserve"> but it also ensures a sorted array. Although the time might be longer especially after the number of elements gets much larger, the </w:t>
+      </w:r>
+      <w:r>
+        <w:rPr>
+          <w:rFonts w:ascii="Times New Roman" w:hAnsi="Times New Roman" w:cs="Times New Roman"/>
+          <w:sz w:val="24"/>
+          <w:szCs w:val="24"/>
+        </w:rPr>
+        <w:lastRenderedPageBreak/>
+        <w:t>sort is completely sorted within a reasonable time considering that most of the time is only from swapping and not from the insertion sort.</w:t>
       </w:r>
     </w:p>
     <w:p>
@@ -806,7 +931,6 @@
           <w:sz w:val="28"/>
           <w:szCs w:val="28"/>
         </w:rPr>
-        <w:lastRenderedPageBreak/>
         <w:t>References</w:t>
       </w:r>
       <w:r>
@@ -933,6 +1057,7 @@
           <w:sz w:val="24"/>
           <w:szCs w:val="24"/>
         </w:rPr>
+        <w:lastRenderedPageBreak/>
         <w:drawing>
           <wp:anchor distT="0" distB="0" distL="114300" distR="114300" simplePos="0" relativeHeight="251662336" behindDoc="0" locked="0" layoutInCell="1" allowOverlap="1" wp14:anchorId="46E29499" wp14:editId="662D62AD">
             <wp:simplePos x="0" y="0"/>
@@ -1302,10 +1427,10 @@
           <w:szCs w:val="24"/>
         </w:rPr>
         <w:drawing>
-          <wp:inline distT="0" distB="0" distL="0" distR="0" wp14:anchorId="7D670A6B" wp14:editId="7B939CEF">
-            <wp:extent cx="2126164" cy="4747671"/>
-            <wp:effectExtent l="0" t="0" r="7620" b="0"/>
-            <wp:docPr id="8" name="Picture 8" descr="A screenshot of a computer screen&#10;&#10;Description automatically generated with medium confidence"/>
+          <wp:inline distT="0" distB="0" distL="0" distR="0" wp14:anchorId="4DE6ACC4" wp14:editId="2EB9FACF">
+            <wp:extent cx="1699407" cy="3894157"/>
+            <wp:effectExtent l="0" t="0" r="0" b="0"/>
+            <wp:docPr id="10" name="Picture 10" descr="A screenshot of a computer&#10;&#10;Description automatically generated with medium confidence"/>
             <wp:cNvGraphicFramePr>
               <a:graphicFrameLocks xmlns:a="http://schemas.openxmlformats.org/drawingml/2006/main" noChangeAspect="1"/>
             </wp:cNvGraphicFramePr>
@@ -1313,7 +1438,7 @@
               <a:graphicData uri="http://schemas.openxmlformats.org/drawingml/2006/picture">
                 <pic:pic xmlns:pic="http://schemas.openxmlformats.org/drawingml/2006/picture">
                   <pic:nvPicPr>
-                    <pic:cNvPr id="8" name="Picture 8" descr="A screenshot of a computer screen&#10;&#10;Description automatically generated with medium confidence"/>
+                    <pic:cNvPr id="10" name="Picture 10" descr="A screenshot of a computer&#10;&#10;Description automatically generated with medium confidence"/>
                     <pic:cNvPicPr/>
                   </pic:nvPicPr>
                   <pic:blipFill>
@@ -1331,7 +1456,7 @@
                   <pic:spPr>
                     <a:xfrm>
                       <a:off x="0" y="0"/>
-                      <a:ext cx="2126164" cy="4747671"/>
+                      <a:ext cx="1699407" cy="3894157"/>
                     </a:xfrm>
                     <a:prstGeom prst="rect">
                       <a:avLst/>
@@ -1350,9 +1475,8 @@
           <w:sz w:val="24"/>
           <w:szCs w:val="24"/>
         </w:rPr>
-        <w:lastRenderedPageBreak/>
         <w:drawing>
-          <wp:inline distT="0" distB="0" distL="0" distR="0" wp14:anchorId="5C1CC413" wp14:editId="3E55DC97">
+          <wp:inline distT="0" distB="0" distL="0" distR="0" wp14:anchorId="5C1CC413" wp14:editId="1CCB3591">
             <wp:extent cx="3951534" cy="4061460"/>
             <wp:effectExtent l="0" t="0" r="0" b="0"/>
             <wp:docPr id="9" name="Picture 9" descr="Text&#10;&#10;Description automatically generated"/>

</xml_diff>